<commit_message>
adicionado .gitignore no repo3
</commit_message>
<xml_diff>
--- a/Docs/Criando sistema de login simples.docx
+++ b/Docs/Criando sistema de login simples.docx
@@ -83,11 +83,29 @@
         </w:rPr>
         <w:t xml:space="preserve"> + Java</w:t>
       </w:r>
+      <w:bookmarkStart w:id="0" w:name="_GoBack"/>
+      <w:bookmarkEnd w:id="0"/>
     </w:p>
     <w:p>
       <w:pPr>
         <w:shd w:val="clear" w:color="auto" w:fill="FFFFFF"/>
         <w:spacing w:after="0" w:line="240" w:lineRule="auto"/>
+        <w:outlineLvl w:val="2"/>
+        <w:rPr>
+          <w:rFonts w:ascii="Georgia" w:eastAsia="Times New Roman" w:hAnsi="Georgia" w:cs="Times New Roman"/>
+          <w:b/>
+          <w:bCs/>
+          <w:color w:val="D55F00"/>
+          <w:sz w:val="28"/>
+          <w:szCs w:val="28"/>
+          <w:lang w:eastAsia="pt-BR"/>
+        </w:rPr>
+      </w:pPr>
+    </w:p>
+    <w:p>
+      <w:pPr>
+        <w:shd w:val="clear" w:color="auto" w:fill="FFFFFF"/>
+        <w:spacing w:after="0" w:line="240" w:lineRule="auto"/>
         <w:rPr>
           <w:rFonts w:ascii="Calibri" w:eastAsia="Times New Roman" w:hAnsi="Calibri" w:cs="Times New Roman"/>
           <w:color w:val="333333"/>
@@ -163,27 +181,6 @@
           <w:lang w:eastAsia="pt-BR"/>
         </w:rPr>
         <w:t xml:space="preserve"> e Java.</w:t>
-      </w:r>
-      <w:r>
-        <w:rPr>
-          <w:rFonts w:ascii="Calibri" w:eastAsia="Times New Roman" w:hAnsi="Calibri" w:cs="Times New Roman"/>
-          <w:color w:val="333333"/>
-          <w:sz w:val="28"/>
-          <w:szCs w:val="28"/>
-          <w:lang w:eastAsia="pt-BR"/>
-        </w:rPr>
-        <w:br/>
-      </w:r>
-      <w:r>
-        <w:rPr>
-          <w:rFonts w:ascii="Calibri" w:eastAsia="Times New Roman" w:hAnsi="Calibri" w:cs="Times New Roman"/>
-          <w:color w:val="333333"/>
-          <w:sz w:val="28"/>
-          <w:szCs w:val="28"/>
-          <w:lang w:eastAsia="pt-BR"/>
-        </w:rPr>
-        <w:br/>
-        <w:t>( lembrando que não vamos utilizar nenhum tipo de criptografia para senhas )</w:t>
       </w:r>
       <w:r>
         <w:rPr>
@@ -217,8 +214,6 @@
         </w:rPr>
         <w:t>O que vamos precisar ? </w:t>
       </w:r>
-      <w:bookmarkStart w:id="0" w:name="_GoBack"/>
-      <w:bookmarkEnd w:id="0"/>
       <w:r>
         <w:rPr>
           <w:rFonts w:ascii="Calibri" w:eastAsia="Times New Roman" w:hAnsi="Calibri" w:cs="Times New Roman"/>
@@ -753,6 +748,7 @@
         <w:t xml:space="preserve"> </w:t>
       </w:r>
       <w:proofErr w:type="spellStart"/>
+      <w:proofErr w:type="gramStart"/>
       <w:r>
         <w:rPr>
           <w:rFonts w:ascii="Calibri" w:eastAsia="Times New Roman" w:hAnsi="Calibri" w:cs="Times New Roman"/>
@@ -772,9 +768,9 @@
           <w:szCs w:val="28"/>
           <w:lang w:eastAsia="pt-BR"/>
         </w:rPr>
-        <w:t xml:space="preserve">(20) </w:t>
-      </w:r>
-      <w:proofErr w:type="spellStart"/>
+        <w:t>(</w:t>
+      </w:r>
+      <w:proofErr w:type="gramEnd"/>
       <w:r>
         <w:rPr>
           <w:rFonts w:ascii="Calibri" w:eastAsia="Times New Roman" w:hAnsi="Calibri" w:cs="Times New Roman"/>
@@ -783,6 +779,17 @@
           <w:szCs w:val="28"/>
           <w:lang w:eastAsia="pt-BR"/>
         </w:rPr>
+        <w:t xml:space="preserve">20) </w:t>
+      </w:r>
+      <w:proofErr w:type="spellStart"/>
+      <w:r>
+        <w:rPr>
+          <w:rFonts w:ascii="Calibri" w:eastAsia="Times New Roman" w:hAnsi="Calibri" w:cs="Times New Roman"/>
+          <w:color w:val="0B5394"/>
+          <w:sz w:val="28"/>
+          <w:szCs w:val="28"/>
+          <w:lang w:eastAsia="pt-BR"/>
+        </w:rPr>
         <w:t>not</w:t>
       </w:r>
       <w:proofErr w:type="spellEnd"/>
@@ -1561,16 +1568,6 @@
           <w:lang w:eastAsia="pt-BR"/>
         </w:rPr>
         <w:br/>
-      </w:r>
-      <w:r>
-        <w:rPr>
-          <w:rFonts w:ascii="Calibri" w:eastAsia="Times New Roman" w:hAnsi="Calibri" w:cs="Times New Roman"/>
-          <w:color w:val="000000"/>
-          <w:sz w:val="28"/>
-          <w:szCs w:val="28"/>
-          <w:lang w:eastAsia="pt-BR"/>
-        </w:rPr>
-        <w:lastRenderedPageBreak/>
         <w:t>   </w:t>
       </w:r>
       <w:r>
@@ -1715,1380 +1712,6 @@
           <w:lang w:eastAsia="pt-BR"/>
         </w:rPr>
         <w:t>) {</w:t>
-      </w:r>
-      <w:r>
-        <w:rPr>
-          <w:rFonts w:ascii="Calibri" w:eastAsia="Times New Roman" w:hAnsi="Calibri" w:cs="Times New Roman"/>
-          <w:color w:val="000000"/>
-          <w:sz w:val="28"/>
-          <w:szCs w:val="28"/>
-          <w:lang w:eastAsia="pt-BR"/>
-        </w:rPr>
-        <w:br/>
-        <w:t xml:space="preserve">        </w:t>
-      </w:r>
-      <w:proofErr w:type="spellStart"/>
-      <w:r>
-        <w:rPr>
-          <w:rFonts w:ascii="Calibri" w:eastAsia="Times New Roman" w:hAnsi="Calibri" w:cs="Times New Roman"/>
-          <w:color w:val="000000"/>
-          <w:sz w:val="28"/>
-          <w:szCs w:val="28"/>
-          <w:lang w:eastAsia="pt-BR"/>
-        </w:rPr>
-        <w:t>EventQueue.invokeLater</w:t>
-      </w:r>
-      <w:proofErr w:type="spellEnd"/>
-      <w:r>
-        <w:rPr>
-          <w:rFonts w:ascii="Calibri" w:eastAsia="Times New Roman" w:hAnsi="Calibri" w:cs="Times New Roman"/>
-          <w:color w:val="000000"/>
-          <w:sz w:val="28"/>
-          <w:szCs w:val="28"/>
-          <w:lang w:eastAsia="pt-BR"/>
-        </w:rPr>
-        <w:t xml:space="preserve">(new </w:t>
-      </w:r>
-      <w:proofErr w:type="spellStart"/>
-      <w:r>
-        <w:rPr>
-          <w:rFonts w:ascii="Calibri" w:eastAsia="Times New Roman" w:hAnsi="Calibri" w:cs="Times New Roman"/>
-          <w:color w:val="000000"/>
-          <w:sz w:val="28"/>
-          <w:szCs w:val="28"/>
-          <w:lang w:eastAsia="pt-BR"/>
-        </w:rPr>
-        <w:t>Runnable</w:t>
-      </w:r>
-      <w:proofErr w:type="spellEnd"/>
-      <w:r>
-        <w:rPr>
-          <w:rFonts w:ascii="Calibri" w:eastAsia="Times New Roman" w:hAnsi="Calibri" w:cs="Times New Roman"/>
-          <w:color w:val="000000"/>
-          <w:sz w:val="28"/>
-          <w:szCs w:val="28"/>
-          <w:lang w:eastAsia="pt-BR"/>
-        </w:rPr>
-        <w:t>() {</w:t>
-      </w:r>
-      <w:r>
-        <w:rPr>
-          <w:rFonts w:ascii="Calibri" w:eastAsia="Times New Roman" w:hAnsi="Calibri" w:cs="Times New Roman"/>
-          <w:color w:val="000000"/>
-          <w:sz w:val="28"/>
-          <w:szCs w:val="28"/>
-          <w:lang w:eastAsia="pt-BR"/>
-        </w:rPr>
-        <w:br/>
-        <w:t xml:space="preserve">            </w:t>
-      </w:r>
-      <w:proofErr w:type="spellStart"/>
-      <w:r>
-        <w:rPr>
-          <w:rFonts w:ascii="Calibri" w:eastAsia="Times New Roman" w:hAnsi="Calibri" w:cs="Times New Roman"/>
-          <w:color w:val="000000"/>
-          <w:sz w:val="28"/>
-          <w:szCs w:val="28"/>
-          <w:lang w:eastAsia="pt-BR"/>
-        </w:rPr>
-        <w:t>public</w:t>
-      </w:r>
-      <w:proofErr w:type="spellEnd"/>
-      <w:r>
-        <w:rPr>
-          <w:rFonts w:ascii="Calibri" w:eastAsia="Times New Roman" w:hAnsi="Calibri" w:cs="Times New Roman"/>
-          <w:color w:val="000000"/>
-          <w:sz w:val="28"/>
-          <w:szCs w:val="28"/>
-          <w:lang w:eastAsia="pt-BR"/>
-        </w:rPr>
-        <w:t xml:space="preserve"> </w:t>
-      </w:r>
-      <w:proofErr w:type="spellStart"/>
-      <w:r>
-        <w:rPr>
-          <w:rFonts w:ascii="Calibri" w:eastAsia="Times New Roman" w:hAnsi="Calibri" w:cs="Times New Roman"/>
-          <w:color w:val="000000"/>
-          <w:sz w:val="28"/>
-          <w:szCs w:val="28"/>
-          <w:lang w:eastAsia="pt-BR"/>
-        </w:rPr>
-        <w:t>void</w:t>
-      </w:r>
-      <w:proofErr w:type="spellEnd"/>
-      <w:r>
-        <w:rPr>
-          <w:rFonts w:ascii="Calibri" w:eastAsia="Times New Roman" w:hAnsi="Calibri" w:cs="Times New Roman"/>
-          <w:color w:val="000000"/>
-          <w:sz w:val="28"/>
-          <w:szCs w:val="28"/>
-          <w:lang w:eastAsia="pt-BR"/>
-        </w:rPr>
-        <w:t xml:space="preserve"> </w:t>
-      </w:r>
-      <w:proofErr w:type="spellStart"/>
-      <w:r>
-        <w:rPr>
-          <w:rFonts w:ascii="Calibri" w:eastAsia="Times New Roman" w:hAnsi="Calibri" w:cs="Times New Roman"/>
-          <w:color w:val="000000"/>
-          <w:sz w:val="28"/>
-          <w:szCs w:val="28"/>
-          <w:lang w:eastAsia="pt-BR"/>
-        </w:rPr>
-        <w:t>run</w:t>
-      </w:r>
-      <w:proofErr w:type="spellEnd"/>
-      <w:r>
-        <w:rPr>
-          <w:rFonts w:ascii="Calibri" w:eastAsia="Times New Roman" w:hAnsi="Calibri" w:cs="Times New Roman"/>
-          <w:color w:val="000000"/>
-          <w:sz w:val="28"/>
-          <w:szCs w:val="28"/>
-          <w:lang w:eastAsia="pt-BR"/>
-        </w:rPr>
-        <w:t>() {</w:t>
-      </w:r>
-      <w:r>
-        <w:rPr>
-          <w:rFonts w:ascii="Calibri" w:eastAsia="Times New Roman" w:hAnsi="Calibri" w:cs="Times New Roman"/>
-          <w:color w:val="000000"/>
-          <w:sz w:val="28"/>
-          <w:szCs w:val="28"/>
-          <w:lang w:eastAsia="pt-BR"/>
-        </w:rPr>
-        <w:br/>
-        <w:t xml:space="preserve">                </w:t>
-      </w:r>
-      <w:proofErr w:type="spellStart"/>
-      <w:r>
-        <w:rPr>
-          <w:rFonts w:ascii="Calibri" w:eastAsia="Times New Roman" w:hAnsi="Calibri" w:cs="Times New Roman"/>
-          <w:color w:val="000000"/>
-          <w:sz w:val="28"/>
-          <w:szCs w:val="28"/>
-          <w:lang w:eastAsia="pt-BR"/>
-        </w:rPr>
-        <w:t>try</w:t>
-      </w:r>
-      <w:proofErr w:type="spellEnd"/>
-      <w:r>
-        <w:rPr>
-          <w:rFonts w:ascii="Calibri" w:eastAsia="Times New Roman" w:hAnsi="Calibri" w:cs="Times New Roman"/>
-          <w:color w:val="000000"/>
-          <w:sz w:val="28"/>
-          <w:szCs w:val="28"/>
-          <w:lang w:eastAsia="pt-BR"/>
-        </w:rPr>
-        <w:t xml:space="preserve"> {</w:t>
-      </w:r>
-      <w:r>
-        <w:rPr>
-          <w:rFonts w:ascii="Calibri" w:eastAsia="Times New Roman" w:hAnsi="Calibri" w:cs="Times New Roman"/>
-          <w:color w:val="000000"/>
-          <w:sz w:val="28"/>
-          <w:szCs w:val="28"/>
-          <w:lang w:eastAsia="pt-BR"/>
-        </w:rPr>
-        <w:br/>
-        <w:t>                    credencial frame = new credencial();</w:t>
-      </w:r>
-      <w:r>
-        <w:rPr>
-          <w:rFonts w:ascii="Calibri" w:eastAsia="Times New Roman" w:hAnsi="Calibri" w:cs="Times New Roman"/>
-          <w:color w:val="000000"/>
-          <w:sz w:val="28"/>
-          <w:szCs w:val="28"/>
-          <w:lang w:eastAsia="pt-BR"/>
-        </w:rPr>
-        <w:br/>
-        <w:t xml:space="preserve">                    </w:t>
-      </w:r>
-      <w:proofErr w:type="spellStart"/>
-      <w:r>
-        <w:rPr>
-          <w:rFonts w:ascii="Calibri" w:eastAsia="Times New Roman" w:hAnsi="Calibri" w:cs="Times New Roman"/>
-          <w:color w:val="000000"/>
-          <w:sz w:val="28"/>
-          <w:szCs w:val="28"/>
-          <w:lang w:eastAsia="pt-BR"/>
-        </w:rPr>
-        <w:t>frame.setVisible</w:t>
-      </w:r>
-      <w:proofErr w:type="spellEnd"/>
-      <w:r>
-        <w:rPr>
-          <w:rFonts w:ascii="Calibri" w:eastAsia="Times New Roman" w:hAnsi="Calibri" w:cs="Times New Roman"/>
-          <w:color w:val="000000"/>
-          <w:sz w:val="28"/>
-          <w:szCs w:val="28"/>
-          <w:lang w:eastAsia="pt-BR"/>
-        </w:rPr>
-        <w:t>(</w:t>
-      </w:r>
-      <w:proofErr w:type="spellStart"/>
-      <w:r>
-        <w:rPr>
-          <w:rFonts w:ascii="Calibri" w:eastAsia="Times New Roman" w:hAnsi="Calibri" w:cs="Times New Roman"/>
-          <w:color w:val="000000"/>
-          <w:sz w:val="28"/>
-          <w:szCs w:val="28"/>
-          <w:lang w:eastAsia="pt-BR"/>
-        </w:rPr>
-        <w:t>true</w:t>
-      </w:r>
-      <w:proofErr w:type="spellEnd"/>
-      <w:r>
-        <w:rPr>
-          <w:rFonts w:ascii="Calibri" w:eastAsia="Times New Roman" w:hAnsi="Calibri" w:cs="Times New Roman"/>
-          <w:color w:val="000000"/>
-          <w:sz w:val="28"/>
-          <w:szCs w:val="28"/>
-          <w:lang w:eastAsia="pt-BR"/>
-        </w:rPr>
-        <w:t>);</w:t>
-      </w:r>
-      <w:r>
-        <w:rPr>
-          <w:rFonts w:ascii="Calibri" w:eastAsia="Times New Roman" w:hAnsi="Calibri" w:cs="Times New Roman"/>
-          <w:color w:val="000000"/>
-          <w:sz w:val="28"/>
-          <w:szCs w:val="28"/>
-          <w:lang w:eastAsia="pt-BR"/>
-        </w:rPr>
-        <w:br/>
-        <w:t>                } catch (</w:t>
-      </w:r>
-      <w:proofErr w:type="spellStart"/>
-      <w:r>
-        <w:rPr>
-          <w:rFonts w:ascii="Calibri" w:eastAsia="Times New Roman" w:hAnsi="Calibri" w:cs="Times New Roman"/>
-          <w:color w:val="000000"/>
-          <w:sz w:val="28"/>
-          <w:szCs w:val="28"/>
-          <w:lang w:eastAsia="pt-BR"/>
-        </w:rPr>
-        <w:t>Exception</w:t>
-      </w:r>
-      <w:proofErr w:type="spellEnd"/>
-      <w:r>
-        <w:rPr>
-          <w:rFonts w:ascii="Calibri" w:eastAsia="Times New Roman" w:hAnsi="Calibri" w:cs="Times New Roman"/>
-          <w:color w:val="000000"/>
-          <w:sz w:val="28"/>
-          <w:szCs w:val="28"/>
-          <w:lang w:eastAsia="pt-BR"/>
-        </w:rPr>
-        <w:t xml:space="preserve"> e) {</w:t>
-      </w:r>
-      <w:r>
-        <w:rPr>
-          <w:rFonts w:ascii="Calibri" w:eastAsia="Times New Roman" w:hAnsi="Calibri" w:cs="Times New Roman"/>
-          <w:color w:val="000000"/>
-          <w:sz w:val="28"/>
-          <w:szCs w:val="28"/>
-          <w:lang w:eastAsia="pt-BR"/>
-        </w:rPr>
-        <w:br/>
-        <w:t xml:space="preserve">                    </w:t>
-      </w:r>
-      <w:proofErr w:type="spellStart"/>
-      <w:r>
-        <w:rPr>
-          <w:rFonts w:ascii="Calibri" w:eastAsia="Times New Roman" w:hAnsi="Calibri" w:cs="Times New Roman"/>
-          <w:color w:val="000000"/>
-          <w:sz w:val="28"/>
-          <w:szCs w:val="28"/>
-          <w:lang w:eastAsia="pt-BR"/>
-        </w:rPr>
-        <w:t>e.printStackTrace</w:t>
-      </w:r>
-      <w:proofErr w:type="spellEnd"/>
-      <w:r>
-        <w:rPr>
-          <w:rFonts w:ascii="Calibri" w:eastAsia="Times New Roman" w:hAnsi="Calibri" w:cs="Times New Roman"/>
-          <w:color w:val="000000"/>
-          <w:sz w:val="28"/>
-          <w:szCs w:val="28"/>
-          <w:lang w:eastAsia="pt-BR"/>
-        </w:rPr>
-        <w:t>();</w:t>
-      </w:r>
-      <w:r>
-        <w:rPr>
-          <w:rFonts w:ascii="Calibri" w:eastAsia="Times New Roman" w:hAnsi="Calibri" w:cs="Times New Roman"/>
-          <w:color w:val="000000"/>
-          <w:sz w:val="28"/>
-          <w:szCs w:val="28"/>
-          <w:lang w:eastAsia="pt-BR"/>
-        </w:rPr>
-        <w:br/>
-        <w:t>                }</w:t>
-      </w:r>
-      <w:r>
-        <w:rPr>
-          <w:rFonts w:ascii="Calibri" w:eastAsia="Times New Roman" w:hAnsi="Calibri" w:cs="Times New Roman"/>
-          <w:color w:val="000000"/>
-          <w:sz w:val="28"/>
-          <w:szCs w:val="28"/>
-          <w:lang w:eastAsia="pt-BR"/>
-        </w:rPr>
-        <w:br/>
-        <w:t>            }</w:t>
-      </w:r>
-      <w:r>
-        <w:rPr>
-          <w:rFonts w:ascii="Calibri" w:eastAsia="Times New Roman" w:hAnsi="Calibri" w:cs="Times New Roman"/>
-          <w:color w:val="000000"/>
-          <w:sz w:val="28"/>
-          <w:szCs w:val="28"/>
-          <w:lang w:eastAsia="pt-BR"/>
-        </w:rPr>
-        <w:br/>
-        <w:t>        });</w:t>
-      </w:r>
-      <w:r>
-        <w:rPr>
-          <w:rFonts w:ascii="Calibri" w:eastAsia="Times New Roman" w:hAnsi="Calibri" w:cs="Times New Roman"/>
-          <w:color w:val="000000"/>
-          <w:sz w:val="28"/>
-          <w:szCs w:val="28"/>
-          <w:lang w:eastAsia="pt-BR"/>
-        </w:rPr>
-        <w:br/>
-        <w:t>    }</w:t>
-      </w:r>
-      <w:r>
-        <w:rPr>
-          <w:rFonts w:ascii="Calibri" w:eastAsia="Times New Roman" w:hAnsi="Calibri" w:cs="Times New Roman"/>
-          <w:color w:val="000000"/>
-          <w:sz w:val="28"/>
-          <w:szCs w:val="28"/>
-          <w:lang w:eastAsia="pt-BR"/>
-        </w:rPr>
-        <w:br/>
-        <w:t>   </w:t>
-      </w:r>
-      <w:r>
-        <w:rPr>
-          <w:rFonts w:ascii="Calibri" w:eastAsia="Times New Roman" w:hAnsi="Calibri" w:cs="Times New Roman"/>
-          <w:color w:val="000000"/>
-          <w:sz w:val="28"/>
-          <w:szCs w:val="28"/>
-          <w:lang w:eastAsia="pt-BR"/>
-        </w:rPr>
-        <w:br/>
-        <w:t xml:space="preserve">    </w:t>
-      </w:r>
-      <w:proofErr w:type="spellStart"/>
-      <w:r>
-        <w:rPr>
-          <w:rFonts w:ascii="Calibri" w:eastAsia="Times New Roman" w:hAnsi="Calibri" w:cs="Times New Roman"/>
-          <w:color w:val="000000"/>
-          <w:sz w:val="28"/>
-          <w:szCs w:val="28"/>
-          <w:lang w:eastAsia="pt-BR"/>
-        </w:rPr>
-        <w:t>conexao</w:t>
-      </w:r>
-      <w:proofErr w:type="spellEnd"/>
-      <w:r>
-        <w:rPr>
-          <w:rFonts w:ascii="Calibri" w:eastAsia="Times New Roman" w:hAnsi="Calibri" w:cs="Times New Roman"/>
-          <w:color w:val="000000"/>
-          <w:sz w:val="28"/>
-          <w:szCs w:val="28"/>
-          <w:lang w:eastAsia="pt-BR"/>
-        </w:rPr>
-        <w:t xml:space="preserve"> banco = new </w:t>
-      </w:r>
-      <w:proofErr w:type="spellStart"/>
-      <w:r>
-        <w:rPr>
-          <w:rFonts w:ascii="Calibri" w:eastAsia="Times New Roman" w:hAnsi="Calibri" w:cs="Times New Roman"/>
-          <w:color w:val="000000"/>
-          <w:sz w:val="28"/>
-          <w:szCs w:val="28"/>
-          <w:lang w:eastAsia="pt-BR"/>
-        </w:rPr>
-        <w:t>conexao</w:t>
-      </w:r>
-      <w:proofErr w:type="spellEnd"/>
-      <w:r>
-        <w:rPr>
-          <w:rFonts w:ascii="Calibri" w:eastAsia="Times New Roman" w:hAnsi="Calibri" w:cs="Times New Roman"/>
-          <w:color w:val="000000"/>
-          <w:sz w:val="28"/>
-          <w:szCs w:val="28"/>
-          <w:lang w:eastAsia="pt-BR"/>
-        </w:rPr>
-        <w:t>(); </w:t>
-      </w:r>
-      <w:r>
-        <w:rPr>
-          <w:rFonts w:ascii="Calibri" w:eastAsia="Times New Roman" w:hAnsi="Calibri" w:cs="Times New Roman"/>
-          <w:color w:val="38761D"/>
-          <w:sz w:val="28"/>
-          <w:szCs w:val="28"/>
-          <w:lang w:eastAsia="pt-BR"/>
-        </w:rPr>
-        <w:t>// Instanciando nossa classe responsável pela conexão com o banco de dados</w:t>
-      </w:r>
-      <w:r>
-        <w:rPr>
-          <w:rFonts w:ascii="Calibri" w:eastAsia="Times New Roman" w:hAnsi="Calibri" w:cs="Times New Roman"/>
-          <w:color w:val="000000"/>
-          <w:sz w:val="28"/>
-          <w:szCs w:val="28"/>
-          <w:lang w:eastAsia="pt-BR"/>
-        </w:rPr>
-        <w:br/>
-      </w:r>
-      <w:r>
-        <w:rPr>
-          <w:rFonts w:ascii="Calibri" w:eastAsia="Times New Roman" w:hAnsi="Calibri" w:cs="Times New Roman"/>
-          <w:color w:val="000000"/>
-          <w:sz w:val="28"/>
-          <w:szCs w:val="28"/>
-          <w:lang w:eastAsia="pt-BR"/>
-        </w:rPr>
-        <w:br/>
-        <w:t>   </w:t>
-      </w:r>
-      <w:r>
-        <w:rPr>
-          <w:rFonts w:ascii="Calibri" w:eastAsia="Times New Roman" w:hAnsi="Calibri" w:cs="Times New Roman"/>
-          <w:color w:val="000000"/>
-          <w:sz w:val="28"/>
-          <w:szCs w:val="28"/>
-          <w:lang w:eastAsia="pt-BR"/>
-        </w:rPr>
-        <w:br/>
-        <w:t xml:space="preserve">    </w:t>
-      </w:r>
-      <w:proofErr w:type="spellStart"/>
-      <w:r>
-        <w:rPr>
-          <w:rFonts w:ascii="Calibri" w:eastAsia="Times New Roman" w:hAnsi="Calibri" w:cs="Times New Roman"/>
-          <w:color w:val="000000"/>
-          <w:sz w:val="28"/>
-          <w:szCs w:val="28"/>
-          <w:lang w:eastAsia="pt-BR"/>
-        </w:rPr>
-        <w:t>public</w:t>
-      </w:r>
-      <w:proofErr w:type="spellEnd"/>
-      <w:r>
-        <w:rPr>
-          <w:rFonts w:ascii="Calibri" w:eastAsia="Times New Roman" w:hAnsi="Calibri" w:cs="Times New Roman"/>
-          <w:color w:val="000000"/>
-          <w:sz w:val="28"/>
-          <w:szCs w:val="28"/>
-          <w:lang w:eastAsia="pt-BR"/>
-        </w:rPr>
-        <w:t xml:space="preserve"> credencial() {</w:t>
-      </w:r>
-      <w:r>
-        <w:rPr>
-          <w:rFonts w:ascii="Calibri" w:eastAsia="Times New Roman" w:hAnsi="Calibri" w:cs="Times New Roman"/>
-          <w:color w:val="000000"/>
-          <w:sz w:val="28"/>
-          <w:szCs w:val="28"/>
-          <w:lang w:eastAsia="pt-BR"/>
-        </w:rPr>
-        <w:br/>
-        <w:t>       </w:t>
-      </w:r>
-      <w:r>
-        <w:rPr>
-          <w:rFonts w:ascii="Calibri" w:eastAsia="Times New Roman" w:hAnsi="Calibri" w:cs="Times New Roman"/>
-          <w:color w:val="000000"/>
-          <w:sz w:val="28"/>
-          <w:szCs w:val="28"/>
-          <w:lang w:eastAsia="pt-BR"/>
-        </w:rPr>
-        <w:br/>
-        <w:t>       </w:t>
-      </w:r>
-      <w:r>
-        <w:rPr>
-          <w:rFonts w:ascii="Calibri" w:eastAsia="Times New Roman" w:hAnsi="Calibri" w:cs="Times New Roman"/>
-          <w:color w:val="000000"/>
-          <w:sz w:val="28"/>
-          <w:szCs w:val="28"/>
-          <w:lang w:eastAsia="pt-BR"/>
-        </w:rPr>
-        <w:br/>
-        <w:t xml:space="preserve">        </w:t>
-      </w:r>
-      <w:proofErr w:type="spellStart"/>
-      <w:r>
-        <w:rPr>
-          <w:rFonts w:ascii="Calibri" w:eastAsia="Times New Roman" w:hAnsi="Calibri" w:cs="Times New Roman"/>
-          <w:color w:val="000000"/>
-          <w:sz w:val="28"/>
-          <w:szCs w:val="28"/>
-          <w:lang w:eastAsia="pt-BR"/>
-        </w:rPr>
-        <w:t>setLocationRelativeTo</w:t>
-      </w:r>
-      <w:proofErr w:type="spellEnd"/>
-      <w:r>
-        <w:rPr>
-          <w:rFonts w:ascii="Calibri" w:eastAsia="Times New Roman" w:hAnsi="Calibri" w:cs="Times New Roman"/>
-          <w:color w:val="000000"/>
-          <w:sz w:val="28"/>
-          <w:szCs w:val="28"/>
-          <w:lang w:eastAsia="pt-BR"/>
-        </w:rPr>
-        <w:t>(</w:t>
-      </w:r>
-      <w:proofErr w:type="spellStart"/>
-      <w:r>
-        <w:rPr>
-          <w:rFonts w:ascii="Calibri" w:eastAsia="Times New Roman" w:hAnsi="Calibri" w:cs="Times New Roman"/>
-          <w:color w:val="000000"/>
-          <w:sz w:val="28"/>
-          <w:szCs w:val="28"/>
-          <w:lang w:eastAsia="pt-BR"/>
-        </w:rPr>
-        <w:t>null</w:t>
-      </w:r>
-      <w:proofErr w:type="spellEnd"/>
-      <w:r>
-        <w:rPr>
-          <w:rFonts w:ascii="Calibri" w:eastAsia="Times New Roman" w:hAnsi="Calibri" w:cs="Times New Roman"/>
-          <w:color w:val="000000"/>
-          <w:sz w:val="28"/>
-          <w:szCs w:val="28"/>
-          <w:lang w:eastAsia="pt-BR"/>
-        </w:rPr>
-        <w:t>);</w:t>
-      </w:r>
-      <w:r>
-        <w:rPr>
-          <w:rFonts w:ascii="Calibri" w:eastAsia="Times New Roman" w:hAnsi="Calibri" w:cs="Times New Roman"/>
-          <w:color w:val="000000"/>
-          <w:sz w:val="28"/>
-          <w:szCs w:val="28"/>
-          <w:lang w:eastAsia="pt-BR"/>
-        </w:rPr>
-        <w:br/>
-        <w:t xml:space="preserve">        </w:t>
-      </w:r>
-      <w:proofErr w:type="spellStart"/>
-      <w:r>
-        <w:rPr>
-          <w:rFonts w:ascii="Calibri" w:eastAsia="Times New Roman" w:hAnsi="Calibri" w:cs="Times New Roman"/>
-          <w:color w:val="000000"/>
-          <w:sz w:val="28"/>
-          <w:szCs w:val="28"/>
-          <w:lang w:eastAsia="pt-BR"/>
-        </w:rPr>
-        <w:t>setResizable</w:t>
-      </w:r>
-      <w:proofErr w:type="spellEnd"/>
-      <w:r>
-        <w:rPr>
-          <w:rFonts w:ascii="Calibri" w:eastAsia="Times New Roman" w:hAnsi="Calibri" w:cs="Times New Roman"/>
-          <w:color w:val="000000"/>
-          <w:sz w:val="28"/>
-          <w:szCs w:val="28"/>
-          <w:lang w:eastAsia="pt-BR"/>
-        </w:rPr>
-        <w:t>(false);</w:t>
-      </w:r>
-      <w:r>
-        <w:rPr>
-          <w:rFonts w:ascii="Calibri" w:eastAsia="Times New Roman" w:hAnsi="Calibri" w:cs="Times New Roman"/>
-          <w:color w:val="000000"/>
-          <w:sz w:val="28"/>
-          <w:szCs w:val="28"/>
-          <w:lang w:eastAsia="pt-BR"/>
-        </w:rPr>
-        <w:br/>
-        <w:t xml:space="preserve">        </w:t>
-      </w:r>
-      <w:proofErr w:type="spellStart"/>
-      <w:r>
-        <w:rPr>
-          <w:rFonts w:ascii="Calibri" w:eastAsia="Times New Roman" w:hAnsi="Calibri" w:cs="Times New Roman"/>
-          <w:color w:val="000000"/>
-          <w:sz w:val="28"/>
-          <w:szCs w:val="28"/>
-          <w:lang w:eastAsia="pt-BR"/>
-        </w:rPr>
-        <w:t>setTitle</w:t>
-      </w:r>
-      <w:proofErr w:type="spellEnd"/>
-      <w:r>
-        <w:rPr>
-          <w:rFonts w:ascii="Calibri" w:eastAsia="Times New Roman" w:hAnsi="Calibri" w:cs="Times New Roman"/>
-          <w:color w:val="000000"/>
-          <w:sz w:val="28"/>
-          <w:szCs w:val="28"/>
-          <w:lang w:eastAsia="pt-BR"/>
-        </w:rPr>
-        <w:t>("Identificação");</w:t>
-      </w:r>
-      <w:r>
-        <w:rPr>
-          <w:rFonts w:ascii="Calibri" w:eastAsia="Times New Roman" w:hAnsi="Calibri" w:cs="Times New Roman"/>
-          <w:color w:val="000000"/>
-          <w:sz w:val="28"/>
-          <w:szCs w:val="28"/>
-          <w:lang w:eastAsia="pt-BR"/>
-        </w:rPr>
-        <w:br/>
-        <w:t xml:space="preserve">        </w:t>
-      </w:r>
-      <w:proofErr w:type="spellStart"/>
-      <w:r>
-        <w:rPr>
-          <w:rFonts w:ascii="Calibri" w:eastAsia="Times New Roman" w:hAnsi="Calibri" w:cs="Times New Roman"/>
-          <w:color w:val="000000"/>
-          <w:sz w:val="28"/>
-          <w:szCs w:val="28"/>
-          <w:lang w:eastAsia="pt-BR"/>
-        </w:rPr>
-        <w:t>setDefaultCloseOperation</w:t>
-      </w:r>
-      <w:proofErr w:type="spellEnd"/>
-      <w:r>
-        <w:rPr>
-          <w:rFonts w:ascii="Calibri" w:eastAsia="Times New Roman" w:hAnsi="Calibri" w:cs="Times New Roman"/>
-          <w:color w:val="000000"/>
-          <w:sz w:val="28"/>
-          <w:szCs w:val="28"/>
-          <w:lang w:eastAsia="pt-BR"/>
-        </w:rPr>
-        <w:t>(</w:t>
-      </w:r>
-      <w:proofErr w:type="spellStart"/>
-      <w:r>
-        <w:rPr>
-          <w:rFonts w:ascii="Calibri" w:eastAsia="Times New Roman" w:hAnsi="Calibri" w:cs="Times New Roman"/>
-          <w:color w:val="000000"/>
-          <w:sz w:val="28"/>
-          <w:szCs w:val="28"/>
-          <w:lang w:eastAsia="pt-BR"/>
-        </w:rPr>
-        <w:t>JFrame.EXIT_ON_CLOSE</w:t>
-      </w:r>
-      <w:proofErr w:type="spellEnd"/>
-      <w:r>
-        <w:rPr>
-          <w:rFonts w:ascii="Calibri" w:eastAsia="Times New Roman" w:hAnsi="Calibri" w:cs="Times New Roman"/>
-          <w:color w:val="000000"/>
-          <w:sz w:val="28"/>
-          <w:szCs w:val="28"/>
-          <w:lang w:eastAsia="pt-BR"/>
-        </w:rPr>
-        <w:t>);</w:t>
-      </w:r>
-      <w:r>
-        <w:rPr>
-          <w:rFonts w:ascii="Calibri" w:eastAsia="Times New Roman" w:hAnsi="Calibri" w:cs="Times New Roman"/>
-          <w:color w:val="000000"/>
-          <w:sz w:val="28"/>
-          <w:szCs w:val="28"/>
-          <w:lang w:eastAsia="pt-BR"/>
-        </w:rPr>
-        <w:br/>
-        <w:t xml:space="preserve">        </w:t>
-      </w:r>
-      <w:proofErr w:type="spellStart"/>
-      <w:r>
-        <w:rPr>
-          <w:rFonts w:ascii="Calibri" w:eastAsia="Times New Roman" w:hAnsi="Calibri" w:cs="Times New Roman"/>
-          <w:color w:val="000000"/>
-          <w:sz w:val="28"/>
-          <w:szCs w:val="28"/>
-          <w:lang w:eastAsia="pt-BR"/>
-        </w:rPr>
-        <w:t>setBounds</w:t>
-      </w:r>
-      <w:proofErr w:type="spellEnd"/>
-      <w:r>
-        <w:rPr>
-          <w:rFonts w:ascii="Calibri" w:eastAsia="Times New Roman" w:hAnsi="Calibri" w:cs="Times New Roman"/>
-          <w:color w:val="000000"/>
-          <w:sz w:val="28"/>
-          <w:szCs w:val="28"/>
-          <w:lang w:eastAsia="pt-BR"/>
-        </w:rPr>
-        <w:t>(100, 100, 426, 212);</w:t>
-      </w:r>
-      <w:r>
-        <w:rPr>
-          <w:rFonts w:ascii="Calibri" w:eastAsia="Times New Roman" w:hAnsi="Calibri" w:cs="Times New Roman"/>
-          <w:color w:val="000000"/>
-          <w:sz w:val="28"/>
-          <w:szCs w:val="28"/>
-          <w:lang w:eastAsia="pt-BR"/>
-        </w:rPr>
-        <w:br/>
-        <w:t xml:space="preserve">        </w:t>
-      </w:r>
-      <w:proofErr w:type="spellStart"/>
-      <w:r>
-        <w:rPr>
-          <w:rFonts w:ascii="Calibri" w:eastAsia="Times New Roman" w:hAnsi="Calibri" w:cs="Times New Roman"/>
-          <w:color w:val="000000"/>
-          <w:sz w:val="28"/>
-          <w:szCs w:val="28"/>
-          <w:lang w:eastAsia="pt-BR"/>
-        </w:rPr>
-        <w:t>contentPane</w:t>
-      </w:r>
-      <w:proofErr w:type="spellEnd"/>
-      <w:r>
-        <w:rPr>
-          <w:rFonts w:ascii="Calibri" w:eastAsia="Times New Roman" w:hAnsi="Calibri" w:cs="Times New Roman"/>
-          <w:color w:val="000000"/>
-          <w:sz w:val="28"/>
-          <w:szCs w:val="28"/>
-          <w:lang w:eastAsia="pt-BR"/>
-        </w:rPr>
-        <w:t xml:space="preserve"> = new </w:t>
-      </w:r>
-      <w:proofErr w:type="spellStart"/>
-      <w:r>
-        <w:rPr>
-          <w:rFonts w:ascii="Calibri" w:eastAsia="Times New Roman" w:hAnsi="Calibri" w:cs="Times New Roman"/>
-          <w:color w:val="000000"/>
-          <w:sz w:val="28"/>
-          <w:szCs w:val="28"/>
-          <w:lang w:eastAsia="pt-BR"/>
-        </w:rPr>
-        <w:t>JPanel</w:t>
-      </w:r>
-      <w:proofErr w:type="spellEnd"/>
-      <w:r>
-        <w:rPr>
-          <w:rFonts w:ascii="Calibri" w:eastAsia="Times New Roman" w:hAnsi="Calibri" w:cs="Times New Roman"/>
-          <w:color w:val="000000"/>
-          <w:sz w:val="28"/>
-          <w:szCs w:val="28"/>
-          <w:lang w:eastAsia="pt-BR"/>
-        </w:rPr>
-        <w:t>();</w:t>
-      </w:r>
-      <w:r>
-        <w:rPr>
-          <w:rFonts w:ascii="Calibri" w:eastAsia="Times New Roman" w:hAnsi="Calibri" w:cs="Times New Roman"/>
-          <w:color w:val="000000"/>
-          <w:sz w:val="28"/>
-          <w:szCs w:val="28"/>
-          <w:lang w:eastAsia="pt-BR"/>
-        </w:rPr>
-        <w:br/>
-        <w:t xml:space="preserve">        </w:t>
-      </w:r>
-      <w:proofErr w:type="spellStart"/>
-      <w:proofErr w:type="gramStart"/>
-      <w:r>
-        <w:rPr>
-          <w:rFonts w:ascii="Calibri" w:eastAsia="Times New Roman" w:hAnsi="Calibri" w:cs="Times New Roman"/>
-          <w:color w:val="000000"/>
-          <w:sz w:val="28"/>
-          <w:szCs w:val="28"/>
-          <w:lang w:eastAsia="pt-BR"/>
-        </w:rPr>
-        <w:t>contentPane</w:t>
-      </w:r>
-      <w:proofErr w:type="gramEnd"/>
-      <w:r>
-        <w:rPr>
-          <w:rFonts w:ascii="Calibri" w:eastAsia="Times New Roman" w:hAnsi="Calibri" w:cs="Times New Roman"/>
-          <w:color w:val="000000"/>
-          <w:sz w:val="28"/>
-          <w:szCs w:val="28"/>
-          <w:lang w:eastAsia="pt-BR"/>
-        </w:rPr>
-        <w:t>.setBackground</w:t>
-      </w:r>
-      <w:proofErr w:type="spellEnd"/>
-      <w:r>
-        <w:rPr>
-          <w:rFonts w:ascii="Calibri" w:eastAsia="Times New Roman" w:hAnsi="Calibri" w:cs="Times New Roman"/>
-          <w:color w:val="000000"/>
-          <w:sz w:val="28"/>
-          <w:szCs w:val="28"/>
-          <w:lang w:eastAsia="pt-BR"/>
-        </w:rPr>
-        <w:t>(</w:t>
-      </w:r>
-      <w:proofErr w:type="spellStart"/>
-      <w:r>
-        <w:rPr>
-          <w:rFonts w:ascii="Calibri" w:eastAsia="Times New Roman" w:hAnsi="Calibri" w:cs="Times New Roman"/>
-          <w:color w:val="000000"/>
-          <w:sz w:val="28"/>
-          <w:szCs w:val="28"/>
-          <w:lang w:eastAsia="pt-BR"/>
-        </w:rPr>
-        <w:t>SystemColor.window</w:t>
-      </w:r>
-      <w:proofErr w:type="spellEnd"/>
-      <w:r>
-        <w:rPr>
-          <w:rFonts w:ascii="Calibri" w:eastAsia="Times New Roman" w:hAnsi="Calibri" w:cs="Times New Roman"/>
-          <w:color w:val="000000"/>
-          <w:sz w:val="28"/>
-          <w:szCs w:val="28"/>
-          <w:lang w:eastAsia="pt-BR"/>
-        </w:rPr>
-        <w:t>);</w:t>
-      </w:r>
-      <w:r>
-        <w:rPr>
-          <w:rFonts w:ascii="Calibri" w:eastAsia="Times New Roman" w:hAnsi="Calibri" w:cs="Times New Roman"/>
-          <w:color w:val="000000"/>
-          <w:sz w:val="28"/>
-          <w:szCs w:val="28"/>
-          <w:lang w:eastAsia="pt-BR"/>
-        </w:rPr>
-        <w:br/>
-        <w:t xml:space="preserve">        </w:t>
-      </w:r>
-      <w:proofErr w:type="spellStart"/>
-      <w:r>
-        <w:rPr>
-          <w:rFonts w:ascii="Calibri" w:eastAsia="Times New Roman" w:hAnsi="Calibri" w:cs="Times New Roman"/>
-          <w:color w:val="000000"/>
-          <w:sz w:val="28"/>
-          <w:szCs w:val="28"/>
-          <w:lang w:eastAsia="pt-BR"/>
-        </w:rPr>
-        <w:t>contentPane.setBorder</w:t>
-      </w:r>
-      <w:proofErr w:type="spellEnd"/>
-      <w:r>
-        <w:rPr>
-          <w:rFonts w:ascii="Calibri" w:eastAsia="Times New Roman" w:hAnsi="Calibri" w:cs="Times New Roman"/>
-          <w:color w:val="000000"/>
-          <w:sz w:val="28"/>
-          <w:szCs w:val="28"/>
-          <w:lang w:eastAsia="pt-BR"/>
-        </w:rPr>
-        <w:t xml:space="preserve">(new </w:t>
-      </w:r>
-      <w:proofErr w:type="spellStart"/>
-      <w:r>
-        <w:rPr>
-          <w:rFonts w:ascii="Calibri" w:eastAsia="Times New Roman" w:hAnsi="Calibri" w:cs="Times New Roman"/>
-          <w:color w:val="000000"/>
-          <w:sz w:val="28"/>
-          <w:szCs w:val="28"/>
-          <w:lang w:eastAsia="pt-BR"/>
-        </w:rPr>
-        <w:t>EmptyBorder</w:t>
-      </w:r>
-      <w:proofErr w:type="spellEnd"/>
-      <w:r>
-        <w:rPr>
-          <w:rFonts w:ascii="Calibri" w:eastAsia="Times New Roman" w:hAnsi="Calibri" w:cs="Times New Roman"/>
-          <w:color w:val="000000"/>
-          <w:sz w:val="28"/>
-          <w:szCs w:val="28"/>
-          <w:lang w:eastAsia="pt-BR"/>
-        </w:rPr>
-        <w:t>(5, 5, 5, 5));</w:t>
-      </w:r>
-      <w:r>
-        <w:rPr>
-          <w:rFonts w:ascii="Calibri" w:eastAsia="Times New Roman" w:hAnsi="Calibri" w:cs="Times New Roman"/>
-          <w:color w:val="000000"/>
-          <w:sz w:val="28"/>
-          <w:szCs w:val="28"/>
-          <w:lang w:eastAsia="pt-BR"/>
-        </w:rPr>
-        <w:br/>
-        <w:t xml:space="preserve">        </w:t>
-      </w:r>
-      <w:proofErr w:type="spellStart"/>
-      <w:r>
-        <w:rPr>
-          <w:rFonts w:ascii="Calibri" w:eastAsia="Times New Roman" w:hAnsi="Calibri" w:cs="Times New Roman"/>
-          <w:color w:val="000000"/>
-          <w:sz w:val="28"/>
-          <w:szCs w:val="28"/>
-          <w:lang w:eastAsia="pt-BR"/>
-        </w:rPr>
-        <w:t>setContentPane</w:t>
-      </w:r>
-      <w:proofErr w:type="spellEnd"/>
-      <w:r>
-        <w:rPr>
-          <w:rFonts w:ascii="Calibri" w:eastAsia="Times New Roman" w:hAnsi="Calibri" w:cs="Times New Roman"/>
-          <w:color w:val="000000"/>
-          <w:sz w:val="28"/>
-          <w:szCs w:val="28"/>
-          <w:lang w:eastAsia="pt-BR"/>
-        </w:rPr>
-        <w:t>(</w:t>
-      </w:r>
-      <w:proofErr w:type="spellStart"/>
-      <w:r>
-        <w:rPr>
-          <w:rFonts w:ascii="Calibri" w:eastAsia="Times New Roman" w:hAnsi="Calibri" w:cs="Times New Roman"/>
-          <w:color w:val="000000"/>
-          <w:sz w:val="28"/>
-          <w:szCs w:val="28"/>
-          <w:lang w:eastAsia="pt-BR"/>
-        </w:rPr>
-        <w:t>contentPane</w:t>
-      </w:r>
-      <w:proofErr w:type="spellEnd"/>
-      <w:r>
-        <w:rPr>
-          <w:rFonts w:ascii="Calibri" w:eastAsia="Times New Roman" w:hAnsi="Calibri" w:cs="Times New Roman"/>
-          <w:color w:val="000000"/>
-          <w:sz w:val="28"/>
-          <w:szCs w:val="28"/>
-          <w:lang w:eastAsia="pt-BR"/>
-        </w:rPr>
-        <w:t>);</w:t>
-      </w:r>
-      <w:r>
-        <w:rPr>
-          <w:rFonts w:ascii="Calibri" w:eastAsia="Times New Roman" w:hAnsi="Calibri" w:cs="Times New Roman"/>
-          <w:color w:val="000000"/>
-          <w:sz w:val="28"/>
-          <w:szCs w:val="28"/>
-          <w:lang w:eastAsia="pt-BR"/>
-        </w:rPr>
-        <w:br/>
-        <w:t xml:space="preserve">        </w:t>
-      </w:r>
-      <w:proofErr w:type="spellStart"/>
-      <w:r>
-        <w:rPr>
-          <w:rFonts w:ascii="Calibri" w:eastAsia="Times New Roman" w:hAnsi="Calibri" w:cs="Times New Roman"/>
-          <w:color w:val="000000"/>
-          <w:sz w:val="28"/>
-          <w:szCs w:val="28"/>
-          <w:lang w:eastAsia="pt-BR"/>
-        </w:rPr>
-        <w:t>contentPane.setLayout</w:t>
-      </w:r>
-      <w:proofErr w:type="spellEnd"/>
-      <w:r>
-        <w:rPr>
-          <w:rFonts w:ascii="Calibri" w:eastAsia="Times New Roman" w:hAnsi="Calibri" w:cs="Times New Roman"/>
-          <w:color w:val="000000"/>
-          <w:sz w:val="28"/>
-          <w:szCs w:val="28"/>
-          <w:lang w:eastAsia="pt-BR"/>
-        </w:rPr>
-        <w:t>(</w:t>
-      </w:r>
-      <w:proofErr w:type="spellStart"/>
-      <w:r>
-        <w:rPr>
-          <w:rFonts w:ascii="Calibri" w:eastAsia="Times New Roman" w:hAnsi="Calibri" w:cs="Times New Roman"/>
-          <w:color w:val="000000"/>
-          <w:sz w:val="28"/>
-          <w:szCs w:val="28"/>
-          <w:lang w:eastAsia="pt-BR"/>
-        </w:rPr>
-        <w:t>null</w:t>
-      </w:r>
-      <w:proofErr w:type="spellEnd"/>
-      <w:r>
-        <w:rPr>
-          <w:rFonts w:ascii="Calibri" w:eastAsia="Times New Roman" w:hAnsi="Calibri" w:cs="Times New Roman"/>
-          <w:color w:val="000000"/>
-          <w:sz w:val="28"/>
-          <w:szCs w:val="28"/>
-          <w:lang w:eastAsia="pt-BR"/>
-        </w:rPr>
-        <w:t>);</w:t>
-      </w:r>
-      <w:r>
-        <w:rPr>
-          <w:rFonts w:ascii="Calibri" w:eastAsia="Times New Roman" w:hAnsi="Calibri" w:cs="Times New Roman"/>
-          <w:color w:val="000000"/>
-          <w:sz w:val="28"/>
-          <w:szCs w:val="28"/>
-          <w:lang w:eastAsia="pt-BR"/>
-        </w:rPr>
-        <w:br/>
-        <w:t>       </w:t>
-      </w:r>
-      <w:r>
-        <w:rPr>
-          <w:rFonts w:ascii="Calibri" w:eastAsia="Times New Roman" w:hAnsi="Calibri" w:cs="Times New Roman"/>
-          <w:color w:val="000000"/>
-          <w:sz w:val="28"/>
-          <w:szCs w:val="28"/>
-          <w:lang w:eastAsia="pt-BR"/>
-        </w:rPr>
-        <w:br/>
-        <w:t xml:space="preserve">        </w:t>
-      </w:r>
-      <w:proofErr w:type="spellStart"/>
-      <w:r>
-        <w:rPr>
-          <w:rFonts w:ascii="Calibri" w:eastAsia="Times New Roman" w:hAnsi="Calibri" w:cs="Times New Roman"/>
-          <w:color w:val="000000"/>
-          <w:sz w:val="28"/>
-          <w:szCs w:val="28"/>
-          <w:lang w:eastAsia="pt-BR"/>
-        </w:rPr>
-        <w:t>JLabel</w:t>
-      </w:r>
-      <w:proofErr w:type="spellEnd"/>
-      <w:r>
-        <w:rPr>
-          <w:rFonts w:ascii="Calibri" w:eastAsia="Times New Roman" w:hAnsi="Calibri" w:cs="Times New Roman"/>
-          <w:color w:val="000000"/>
-          <w:sz w:val="28"/>
-          <w:szCs w:val="28"/>
-          <w:lang w:eastAsia="pt-BR"/>
-        </w:rPr>
-        <w:t xml:space="preserve"> </w:t>
-      </w:r>
-      <w:proofErr w:type="spellStart"/>
-      <w:r>
-        <w:rPr>
-          <w:rFonts w:ascii="Calibri" w:eastAsia="Times New Roman" w:hAnsi="Calibri" w:cs="Times New Roman"/>
-          <w:color w:val="000000"/>
-          <w:sz w:val="28"/>
-          <w:szCs w:val="28"/>
-          <w:lang w:eastAsia="pt-BR"/>
-        </w:rPr>
-        <w:t>lblIdentificao</w:t>
-      </w:r>
-      <w:proofErr w:type="spellEnd"/>
-      <w:r>
-        <w:rPr>
-          <w:rFonts w:ascii="Calibri" w:eastAsia="Times New Roman" w:hAnsi="Calibri" w:cs="Times New Roman"/>
-          <w:color w:val="000000"/>
-          <w:sz w:val="28"/>
-          <w:szCs w:val="28"/>
-          <w:lang w:eastAsia="pt-BR"/>
-        </w:rPr>
-        <w:t xml:space="preserve"> = new </w:t>
-      </w:r>
-      <w:proofErr w:type="spellStart"/>
-      <w:r>
-        <w:rPr>
-          <w:rFonts w:ascii="Calibri" w:eastAsia="Times New Roman" w:hAnsi="Calibri" w:cs="Times New Roman"/>
-          <w:color w:val="000000"/>
-          <w:sz w:val="28"/>
-          <w:szCs w:val="28"/>
-          <w:lang w:eastAsia="pt-BR"/>
-        </w:rPr>
-        <w:t>JLabel</w:t>
-      </w:r>
-      <w:proofErr w:type="spellEnd"/>
-      <w:r>
-        <w:rPr>
-          <w:rFonts w:ascii="Calibri" w:eastAsia="Times New Roman" w:hAnsi="Calibri" w:cs="Times New Roman"/>
-          <w:color w:val="000000"/>
-          <w:sz w:val="28"/>
-          <w:szCs w:val="28"/>
-          <w:lang w:eastAsia="pt-BR"/>
-        </w:rPr>
-        <w:t>("Identificação");</w:t>
-      </w:r>
-      <w:r>
-        <w:rPr>
-          <w:rFonts w:ascii="Calibri" w:eastAsia="Times New Roman" w:hAnsi="Calibri" w:cs="Times New Roman"/>
-          <w:color w:val="000000"/>
-          <w:sz w:val="28"/>
-          <w:szCs w:val="28"/>
-          <w:lang w:eastAsia="pt-BR"/>
-        </w:rPr>
-        <w:br/>
-        <w:t xml:space="preserve">        </w:t>
-      </w:r>
-      <w:proofErr w:type="spellStart"/>
-      <w:r>
-        <w:rPr>
-          <w:rFonts w:ascii="Calibri" w:eastAsia="Times New Roman" w:hAnsi="Calibri" w:cs="Times New Roman"/>
-          <w:color w:val="000000"/>
-          <w:sz w:val="28"/>
-          <w:szCs w:val="28"/>
-          <w:lang w:eastAsia="pt-BR"/>
-        </w:rPr>
-        <w:t>lblIdentificao.setBounds</w:t>
-      </w:r>
-      <w:proofErr w:type="spellEnd"/>
-      <w:r>
-        <w:rPr>
-          <w:rFonts w:ascii="Calibri" w:eastAsia="Times New Roman" w:hAnsi="Calibri" w:cs="Times New Roman"/>
-          <w:color w:val="000000"/>
-          <w:sz w:val="28"/>
-          <w:szCs w:val="28"/>
-          <w:lang w:eastAsia="pt-BR"/>
-        </w:rPr>
-        <w:t>(144, 0, 139, 39);</w:t>
-      </w:r>
-      <w:r>
-        <w:rPr>
-          <w:rFonts w:ascii="Calibri" w:eastAsia="Times New Roman" w:hAnsi="Calibri" w:cs="Times New Roman"/>
-          <w:color w:val="000000"/>
-          <w:sz w:val="28"/>
-          <w:szCs w:val="28"/>
-          <w:lang w:eastAsia="pt-BR"/>
-        </w:rPr>
-        <w:br/>
-        <w:t xml:space="preserve">        </w:t>
-      </w:r>
-      <w:proofErr w:type="spellStart"/>
-      <w:r>
-        <w:rPr>
-          <w:rFonts w:ascii="Calibri" w:eastAsia="Times New Roman" w:hAnsi="Calibri" w:cs="Times New Roman"/>
-          <w:color w:val="000000"/>
-          <w:sz w:val="28"/>
-          <w:szCs w:val="28"/>
-          <w:lang w:eastAsia="pt-BR"/>
-        </w:rPr>
-        <w:t>contentPane.add</w:t>
-      </w:r>
-      <w:proofErr w:type="spellEnd"/>
-      <w:r>
-        <w:rPr>
-          <w:rFonts w:ascii="Calibri" w:eastAsia="Times New Roman" w:hAnsi="Calibri" w:cs="Times New Roman"/>
-          <w:color w:val="000000"/>
-          <w:sz w:val="28"/>
-          <w:szCs w:val="28"/>
-          <w:lang w:eastAsia="pt-BR"/>
-        </w:rPr>
-        <w:t>(</w:t>
-      </w:r>
-      <w:proofErr w:type="spellStart"/>
-      <w:r>
-        <w:rPr>
-          <w:rFonts w:ascii="Calibri" w:eastAsia="Times New Roman" w:hAnsi="Calibri" w:cs="Times New Roman"/>
-          <w:color w:val="000000"/>
-          <w:sz w:val="28"/>
-          <w:szCs w:val="28"/>
-          <w:lang w:eastAsia="pt-BR"/>
-        </w:rPr>
-        <w:t>lblIdentificao</w:t>
-      </w:r>
-      <w:proofErr w:type="spellEnd"/>
-      <w:r>
-        <w:rPr>
-          <w:rFonts w:ascii="Calibri" w:eastAsia="Times New Roman" w:hAnsi="Calibri" w:cs="Times New Roman"/>
-          <w:color w:val="000000"/>
-          <w:sz w:val="28"/>
-          <w:szCs w:val="28"/>
-          <w:lang w:eastAsia="pt-BR"/>
-        </w:rPr>
-        <w:t>);</w:t>
-      </w:r>
-      <w:r>
-        <w:rPr>
-          <w:rFonts w:ascii="Calibri" w:eastAsia="Times New Roman" w:hAnsi="Calibri" w:cs="Times New Roman"/>
-          <w:color w:val="000000"/>
-          <w:sz w:val="28"/>
-          <w:szCs w:val="28"/>
-          <w:lang w:eastAsia="pt-BR"/>
-        </w:rPr>
-        <w:br/>
-        <w:t>       </w:t>
-      </w:r>
-      <w:r>
-        <w:rPr>
-          <w:rFonts w:ascii="Calibri" w:eastAsia="Times New Roman" w:hAnsi="Calibri" w:cs="Times New Roman"/>
-          <w:color w:val="000000"/>
-          <w:sz w:val="28"/>
-          <w:szCs w:val="28"/>
-          <w:lang w:eastAsia="pt-BR"/>
-        </w:rPr>
-        <w:br/>
-        <w:t xml:space="preserve">        </w:t>
-      </w:r>
-      <w:proofErr w:type="spellStart"/>
-      <w:r>
-        <w:rPr>
-          <w:rFonts w:ascii="Calibri" w:eastAsia="Times New Roman" w:hAnsi="Calibri" w:cs="Times New Roman"/>
-          <w:color w:val="000000"/>
-          <w:sz w:val="28"/>
-          <w:szCs w:val="28"/>
-          <w:lang w:eastAsia="pt-BR"/>
-        </w:rPr>
-        <w:t>JLabel</w:t>
-      </w:r>
-      <w:proofErr w:type="spellEnd"/>
-      <w:r>
-        <w:rPr>
-          <w:rFonts w:ascii="Calibri" w:eastAsia="Times New Roman" w:hAnsi="Calibri" w:cs="Times New Roman"/>
-          <w:color w:val="000000"/>
-          <w:sz w:val="28"/>
-          <w:szCs w:val="28"/>
-          <w:lang w:eastAsia="pt-BR"/>
-        </w:rPr>
-        <w:t xml:space="preserve"> </w:t>
-      </w:r>
-      <w:proofErr w:type="spellStart"/>
-      <w:r>
-        <w:rPr>
-          <w:rFonts w:ascii="Calibri" w:eastAsia="Times New Roman" w:hAnsi="Calibri" w:cs="Times New Roman"/>
-          <w:color w:val="000000"/>
-          <w:sz w:val="28"/>
-          <w:szCs w:val="28"/>
-          <w:lang w:eastAsia="pt-BR"/>
-        </w:rPr>
-        <w:t>lblUsuario</w:t>
-      </w:r>
-      <w:proofErr w:type="spellEnd"/>
-      <w:r>
-        <w:rPr>
-          <w:rFonts w:ascii="Calibri" w:eastAsia="Times New Roman" w:hAnsi="Calibri" w:cs="Times New Roman"/>
-          <w:color w:val="000000"/>
-          <w:sz w:val="28"/>
-          <w:szCs w:val="28"/>
-          <w:lang w:eastAsia="pt-BR"/>
-        </w:rPr>
-        <w:t xml:space="preserve"> = new </w:t>
-      </w:r>
-      <w:proofErr w:type="spellStart"/>
-      <w:r>
-        <w:rPr>
-          <w:rFonts w:ascii="Calibri" w:eastAsia="Times New Roman" w:hAnsi="Calibri" w:cs="Times New Roman"/>
-          <w:color w:val="000000"/>
-          <w:sz w:val="28"/>
-          <w:szCs w:val="28"/>
-          <w:lang w:eastAsia="pt-BR"/>
-        </w:rPr>
-        <w:t>JLabel</w:t>
-      </w:r>
-      <w:proofErr w:type="spellEnd"/>
-      <w:r>
-        <w:rPr>
-          <w:rFonts w:ascii="Calibri" w:eastAsia="Times New Roman" w:hAnsi="Calibri" w:cs="Times New Roman"/>
-          <w:color w:val="000000"/>
-          <w:sz w:val="28"/>
-          <w:szCs w:val="28"/>
-          <w:lang w:eastAsia="pt-BR"/>
-        </w:rPr>
-        <w:t>("</w:t>
-      </w:r>
-      <w:proofErr w:type="spellStart"/>
-      <w:r>
-        <w:rPr>
-          <w:rFonts w:ascii="Calibri" w:eastAsia="Times New Roman" w:hAnsi="Calibri" w:cs="Times New Roman"/>
-          <w:color w:val="000000"/>
-          <w:sz w:val="28"/>
-          <w:szCs w:val="28"/>
-          <w:lang w:eastAsia="pt-BR"/>
-        </w:rPr>
-        <w:t>Usuario</w:t>
-      </w:r>
-      <w:proofErr w:type="spellEnd"/>
-      <w:r>
-        <w:rPr>
-          <w:rFonts w:ascii="Calibri" w:eastAsia="Times New Roman" w:hAnsi="Calibri" w:cs="Times New Roman"/>
-          <w:color w:val="000000"/>
-          <w:sz w:val="28"/>
-          <w:szCs w:val="28"/>
-          <w:lang w:eastAsia="pt-BR"/>
-        </w:rPr>
-        <w:t>");</w:t>
-      </w:r>
-      <w:r>
-        <w:rPr>
-          <w:rFonts w:ascii="Calibri" w:eastAsia="Times New Roman" w:hAnsi="Calibri" w:cs="Times New Roman"/>
-          <w:color w:val="000000"/>
-          <w:sz w:val="28"/>
-          <w:szCs w:val="28"/>
-          <w:lang w:eastAsia="pt-BR"/>
-        </w:rPr>
-        <w:br/>
-        <w:t xml:space="preserve">        </w:t>
-      </w:r>
-      <w:proofErr w:type="spellStart"/>
-      <w:r>
-        <w:rPr>
-          <w:rFonts w:ascii="Calibri" w:eastAsia="Times New Roman" w:hAnsi="Calibri" w:cs="Times New Roman"/>
-          <w:color w:val="000000"/>
-          <w:sz w:val="28"/>
-          <w:szCs w:val="28"/>
-          <w:lang w:eastAsia="pt-BR"/>
-        </w:rPr>
-        <w:t>lblUsuario.setBounds</w:t>
-      </w:r>
-      <w:proofErr w:type="spellEnd"/>
-      <w:r>
-        <w:rPr>
-          <w:rFonts w:ascii="Calibri" w:eastAsia="Times New Roman" w:hAnsi="Calibri" w:cs="Times New Roman"/>
-          <w:color w:val="000000"/>
-          <w:sz w:val="28"/>
-          <w:szCs w:val="28"/>
-          <w:lang w:eastAsia="pt-BR"/>
-        </w:rPr>
-        <w:t>(24, 65, 70, 15);</w:t>
-      </w:r>
-      <w:r>
-        <w:rPr>
-          <w:rFonts w:ascii="Calibri" w:eastAsia="Times New Roman" w:hAnsi="Calibri" w:cs="Times New Roman"/>
-          <w:color w:val="000000"/>
-          <w:sz w:val="28"/>
-          <w:szCs w:val="28"/>
-          <w:lang w:eastAsia="pt-BR"/>
-        </w:rPr>
-        <w:br/>
-        <w:t xml:space="preserve">        </w:t>
-      </w:r>
-      <w:proofErr w:type="spellStart"/>
-      <w:r>
-        <w:rPr>
-          <w:rFonts w:ascii="Calibri" w:eastAsia="Times New Roman" w:hAnsi="Calibri" w:cs="Times New Roman"/>
-          <w:color w:val="000000"/>
-          <w:sz w:val="28"/>
-          <w:szCs w:val="28"/>
-          <w:lang w:eastAsia="pt-BR"/>
-        </w:rPr>
-        <w:t>contentPane.add</w:t>
-      </w:r>
-      <w:proofErr w:type="spellEnd"/>
-      <w:r>
-        <w:rPr>
-          <w:rFonts w:ascii="Calibri" w:eastAsia="Times New Roman" w:hAnsi="Calibri" w:cs="Times New Roman"/>
-          <w:color w:val="000000"/>
-          <w:sz w:val="28"/>
-          <w:szCs w:val="28"/>
-          <w:lang w:eastAsia="pt-BR"/>
-        </w:rPr>
-        <w:t>(</w:t>
-      </w:r>
-      <w:proofErr w:type="spellStart"/>
-      <w:r>
-        <w:rPr>
-          <w:rFonts w:ascii="Calibri" w:eastAsia="Times New Roman" w:hAnsi="Calibri" w:cs="Times New Roman"/>
-          <w:color w:val="000000"/>
-          <w:sz w:val="28"/>
-          <w:szCs w:val="28"/>
-          <w:lang w:eastAsia="pt-BR"/>
-        </w:rPr>
-        <w:t>lblUsuario</w:t>
-      </w:r>
-      <w:proofErr w:type="spellEnd"/>
-      <w:r>
-        <w:rPr>
-          <w:rFonts w:ascii="Calibri" w:eastAsia="Times New Roman" w:hAnsi="Calibri" w:cs="Times New Roman"/>
-          <w:color w:val="000000"/>
-          <w:sz w:val="28"/>
-          <w:szCs w:val="28"/>
-          <w:lang w:eastAsia="pt-BR"/>
-        </w:rPr>
-        <w:t>);</w:t>
-      </w:r>
-      <w:r>
-        <w:rPr>
-          <w:rFonts w:ascii="Calibri" w:eastAsia="Times New Roman" w:hAnsi="Calibri" w:cs="Times New Roman"/>
-          <w:color w:val="000000"/>
-          <w:sz w:val="28"/>
-          <w:szCs w:val="28"/>
-          <w:lang w:eastAsia="pt-BR"/>
-        </w:rPr>
-        <w:br/>
-        <w:t>       </w:t>
       </w:r>
       <w:r>
         <w:rPr>
@@ -3120,6 +1743,994 @@
           <w:szCs w:val="28"/>
           <w:lang w:eastAsia="pt-BR"/>
         </w:rPr>
+        <w:t>EventQueue.invokeLater</w:t>
+      </w:r>
+      <w:proofErr w:type="spellEnd"/>
+      <w:r>
+        <w:rPr>
+          <w:rFonts w:ascii="Calibri" w:eastAsia="Times New Roman" w:hAnsi="Calibri" w:cs="Times New Roman"/>
+          <w:color w:val="000000"/>
+          <w:sz w:val="28"/>
+          <w:szCs w:val="28"/>
+          <w:lang w:eastAsia="pt-BR"/>
+        </w:rPr>
+        <w:t xml:space="preserve">(new </w:t>
+      </w:r>
+      <w:proofErr w:type="spellStart"/>
+      <w:r>
+        <w:rPr>
+          <w:rFonts w:ascii="Calibri" w:eastAsia="Times New Roman" w:hAnsi="Calibri" w:cs="Times New Roman"/>
+          <w:color w:val="000000"/>
+          <w:sz w:val="28"/>
+          <w:szCs w:val="28"/>
+          <w:lang w:eastAsia="pt-BR"/>
+        </w:rPr>
+        <w:t>Runnable</w:t>
+      </w:r>
+      <w:proofErr w:type="spellEnd"/>
+      <w:r>
+        <w:rPr>
+          <w:rFonts w:ascii="Calibri" w:eastAsia="Times New Roman" w:hAnsi="Calibri" w:cs="Times New Roman"/>
+          <w:color w:val="000000"/>
+          <w:sz w:val="28"/>
+          <w:szCs w:val="28"/>
+          <w:lang w:eastAsia="pt-BR"/>
+        </w:rPr>
+        <w:t>() {</w:t>
+      </w:r>
+      <w:r>
+        <w:rPr>
+          <w:rFonts w:ascii="Calibri" w:eastAsia="Times New Roman" w:hAnsi="Calibri" w:cs="Times New Roman"/>
+          <w:color w:val="000000"/>
+          <w:sz w:val="28"/>
+          <w:szCs w:val="28"/>
+          <w:lang w:eastAsia="pt-BR"/>
+        </w:rPr>
+        <w:br/>
+        <w:t xml:space="preserve">            </w:t>
+      </w:r>
+      <w:proofErr w:type="spellStart"/>
+      <w:r>
+        <w:rPr>
+          <w:rFonts w:ascii="Calibri" w:eastAsia="Times New Roman" w:hAnsi="Calibri" w:cs="Times New Roman"/>
+          <w:color w:val="000000"/>
+          <w:sz w:val="28"/>
+          <w:szCs w:val="28"/>
+          <w:lang w:eastAsia="pt-BR"/>
+        </w:rPr>
+        <w:t>public</w:t>
+      </w:r>
+      <w:proofErr w:type="spellEnd"/>
+      <w:r>
+        <w:rPr>
+          <w:rFonts w:ascii="Calibri" w:eastAsia="Times New Roman" w:hAnsi="Calibri" w:cs="Times New Roman"/>
+          <w:color w:val="000000"/>
+          <w:sz w:val="28"/>
+          <w:szCs w:val="28"/>
+          <w:lang w:eastAsia="pt-BR"/>
+        </w:rPr>
+        <w:t xml:space="preserve"> </w:t>
+      </w:r>
+      <w:proofErr w:type="spellStart"/>
+      <w:r>
+        <w:rPr>
+          <w:rFonts w:ascii="Calibri" w:eastAsia="Times New Roman" w:hAnsi="Calibri" w:cs="Times New Roman"/>
+          <w:color w:val="000000"/>
+          <w:sz w:val="28"/>
+          <w:szCs w:val="28"/>
+          <w:lang w:eastAsia="pt-BR"/>
+        </w:rPr>
+        <w:t>void</w:t>
+      </w:r>
+      <w:proofErr w:type="spellEnd"/>
+      <w:r>
+        <w:rPr>
+          <w:rFonts w:ascii="Calibri" w:eastAsia="Times New Roman" w:hAnsi="Calibri" w:cs="Times New Roman"/>
+          <w:color w:val="000000"/>
+          <w:sz w:val="28"/>
+          <w:szCs w:val="28"/>
+          <w:lang w:eastAsia="pt-BR"/>
+        </w:rPr>
+        <w:t xml:space="preserve"> </w:t>
+      </w:r>
+      <w:proofErr w:type="spellStart"/>
+      <w:r>
+        <w:rPr>
+          <w:rFonts w:ascii="Calibri" w:eastAsia="Times New Roman" w:hAnsi="Calibri" w:cs="Times New Roman"/>
+          <w:color w:val="000000"/>
+          <w:sz w:val="28"/>
+          <w:szCs w:val="28"/>
+          <w:lang w:eastAsia="pt-BR"/>
+        </w:rPr>
+        <w:t>run</w:t>
+      </w:r>
+      <w:proofErr w:type="spellEnd"/>
+      <w:r>
+        <w:rPr>
+          <w:rFonts w:ascii="Calibri" w:eastAsia="Times New Roman" w:hAnsi="Calibri" w:cs="Times New Roman"/>
+          <w:color w:val="000000"/>
+          <w:sz w:val="28"/>
+          <w:szCs w:val="28"/>
+          <w:lang w:eastAsia="pt-BR"/>
+        </w:rPr>
+        <w:t>() {</w:t>
+      </w:r>
+      <w:r>
+        <w:rPr>
+          <w:rFonts w:ascii="Calibri" w:eastAsia="Times New Roman" w:hAnsi="Calibri" w:cs="Times New Roman"/>
+          <w:color w:val="000000"/>
+          <w:sz w:val="28"/>
+          <w:szCs w:val="28"/>
+          <w:lang w:eastAsia="pt-BR"/>
+        </w:rPr>
+        <w:br/>
+        <w:t xml:space="preserve">                </w:t>
+      </w:r>
+      <w:proofErr w:type="spellStart"/>
+      <w:r>
+        <w:rPr>
+          <w:rFonts w:ascii="Calibri" w:eastAsia="Times New Roman" w:hAnsi="Calibri" w:cs="Times New Roman"/>
+          <w:color w:val="000000"/>
+          <w:sz w:val="28"/>
+          <w:szCs w:val="28"/>
+          <w:lang w:eastAsia="pt-BR"/>
+        </w:rPr>
+        <w:t>try</w:t>
+      </w:r>
+      <w:proofErr w:type="spellEnd"/>
+      <w:r>
+        <w:rPr>
+          <w:rFonts w:ascii="Calibri" w:eastAsia="Times New Roman" w:hAnsi="Calibri" w:cs="Times New Roman"/>
+          <w:color w:val="000000"/>
+          <w:sz w:val="28"/>
+          <w:szCs w:val="28"/>
+          <w:lang w:eastAsia="pt-BR"/>
+        </w:rPr>
+        <w:t xml:space="preserve"> {</w:t>
+      </w:r>
+      <w:r>
+        <w:rPr>
+          <w:rFonts w:ascii="Calibri" w:eastAsia="Times New Roman" w:hAnsi="Calibri" w:cs="Times New Roman"/>
+          <w:color w:val="000000"/>
+          <w:sz w:val="28"/>
+          <w:szCs w:val="28"/>
+          <w:lang w:eastAsia="pt-BR"/>
+        </w:rPr>
+        <w:br/>
+        <w:t>                    credencial frame = new credencial();</w:t>
+      </w:r>
+      <w:r>
+        <w:rPr>
+          <w:rFonts w:ascii="Calibri" w:eastAsia="Times New Roman" w:hAnsi="Calibri" w:cs="Times New Roman"/>
+          <w:color w:val="000000"/>
+          <w:sz w:val="28"/>
+          <w:szCs w:val="28"/>
+          <w:lang w:eastAsia="pt-BR"/>
+        </w:rPr>
+        <w:br/>
+        <w:t xml:space="preserve">                    </w:t>
+      </w:r>
+      <w:proofErr w:type="spellStart"/>
+      <w:r>
+        <w:rPr>
+          <w:rFonts w:ascii="Calibri" w:eastAsia="Times New Roman" w:hAnsi="Calibri" w:cs="Times New Roman"/>
+          <w:color w:val="000000"/>
+          <w:sz w:val="28"/>
+          <w:szCs w:val="28"/>
+          <w:lang w:eastAsia="pt-BR"/>
+        </w:rPr>
+        <w:t>frame.setVisible</w:t>
+      </w:r>
+      <w:proofErr w:type="spellEnd"/>
+      <w:r>
+        <w:rPr>
+          <w:rFonts w:ascii="Calibri" w:eastAsia="Times New Roman" w:hAnsi="Calibri" w:cs="Times New Roman"/>
+          <w:color w:val="000000"/>
+          <w:sz w:val="28"/>
+          <w:szCs w:val="28"/>
+          <w:lang w:eastAsia="pt-BR"/>
+        </w:rPr>
+        <w:t>(</w:t>
+      </w:r>
+      <w:proofErr w:type="spellStart"/>
+      <w:r>
+        <w:rPr>
+          <w:rFonts w:ascii="Calibri" w:eastAsia="Times New Roman" w:hAnsi="Calibri" w:cs="Times New Roman"/>
+          <w:color w:val="000000"/>
+          <w:sz w:val="28"/>
+          <w:szCs w:val="28"/>
+          <w:lang w:eastAsia="pt-BR"/>
+        </w:rPr>
+        <w:t>true</w:t>
+      </w:r>
+      <w:proofErr w:type="spellEnd"/>
+      <w:r>
+        <w:rPr>
+          <w:rFonts w:ascii="Calibri" w:eastAsia="Times New Roman" w:hAnsi="Calibri" w:cs="Times New Roman"/>
+          <w:color w:val="000000"/>
+          <w:sz w:val="28"/>
+          <w:szCs w:val="28"/>
+          <w:lang w:eastAsia="pt-BR"/>
+        </w:rPr>
+        <w:t>);</w:t>
+      </w:r>
+      <w:r>
+        <w:rPr>
+          <w:rFonts w:ascii="Calibri" w:eastAsia="Times New Roman" w:hAnsi="Calibri" w:cs="Times New Roman"/>
+          <w:color w:val="000000"/>
+          <w:sz w:val="28"/>
+          <w:szCs w:val="28"/>
+          <w:lang w:eastAsia="pt-BR"/>
+        </w:rPr>
+        <w:br/>
+        <w:t>                } catch (</w:t>
+      </w:r>
+      <w:proofErr w:type="spellStart"/>
+      <w:r>
+        <w:rPr>
+          <w:rFonts w:ascii="Calibri" w:eastAsia="Times New Roman" w:hAnsi="Calibri" w:cs="Times New Roman"/>
+          <w:color w:val="000000"/>
+          <w:sz w:val="28"/>
+          <w:szCs w:val="28"/>
+          <w:lang w:eastAsia="pt-BR"/>
+        </w:rPr>
+        <w:t>Exception</w:t>
+      </w:r>
+      <w:proofErr w:type="spellEnd"/>
+      <w:r>
+        <w:rPr>
+          <w:rFonts w:ascii="Calibri" w:eastAsia="Times New Roman" w:hAnsi="Calibri" w:cs="Times New Roman"/>
+          <w:color w:val="000000"/>
+          <w:sz w:val="28"/>
+          <w:szCs w:val="28"/>
+          <w:lang w:eastAsia="pt-BR"/>
+        </w:rPr>
+        <w:t xml:space="preserve"> e) {</w:t>
+      </w:r>
+      <w:r>
+        <w:rPr>
+          <w:rFonts w:ascii="Calibri" w:eastAsia="Times New Roman" w:hAnsi="Calibri" w:cs="Times New Roman"/>
+          <w:color w:val="000000"/>
+          <w:sz w:val="28"/>
+          <w:szCs w:val="28"/>
+          <w:lang w:eastAsia="pt-BR"/>
+        </w:rPr>
+        <w:br/>
+        <w:t xml:space="preserve">                    </w:t>
+      </w:r>
+      <w:proofErr w:type="spellStart"/>
+      <w:r>
+        <w:rPr>
+          <w:rFonts w:ascii="Calibri" w:eastAsia="Times New Roman" w:hAnsi="Calibri" w:cs="Times New Roman"/>
+          <w:color w:val="000000"/>
+          <w:sz w:val="28"/>
+          <w:szCs w:val="28"/>
+          <w:lang w:eastAsia="pt-BR"/>
+        </w:rPr>
+        <w:t>e.printStackTrace</w:t>
+      </w:r>
+      <w:proofErr w:type="spellEnd"/>
+      <w:r>
+        <w:rPr>
+          <w:rFonts w:ascii="Calibri" w:eastAsia="Times New Roman" w:hAnsi="Calibri" w:cs="Times New Roman"/>
+          <w:color w:val="000000"/>
+          <w:sz w:val="28"/>
+          <w:szCs w:val="28"/>
+          <w:lang w:eastAsia="pt-BR"/>
+        </w:rPr>
+        <w:t>();</w:t>
+      </w:r>
+      <w:r>
+        <w:rPr>
+          <w:rFonts w:ascii="Calibri" w:eastAsia="Times New Roman" w:hAnsi="Calibri" w:cs="Times New Roman"/>
+          <w:color w:val="000000"/>
+          <w:sz w:val="28"/>
+          <w:szCs w:val="28"/>
+          <w:lang w:eastAsia="pt-BR"/>
+        </w:rPr>
+        <w:br/>
+        <w:t>                }</w:t>
+      </w:r>
+      <w:r>
+        <w:rPr>
+          <w:rFonts w:ascii="Calibri" w:eastAsia="Times New Roman" w:hAnsi="Calibri" w:cs="Times New Roman"/>
+          <w:color w:val="000000"/>
+          <w:sz w:val="28"/>
+          <w:szCs w:val="28"/>
+          <w:lang w:eastAsia="pt-BR"/>
+        </w:rPr>
+        <w:br/>
+        <w:t>            }</w:t>
+      </w:r>
+      <w:r>
+        <w:rPr>
+          <w:rFonts w:ascii="Calibri" w:eastAsia="Times New Roman" w:hAnsi="Calibri" w:cs="Times New Roman"/>
+          <w:color w:val="000000"/>
+          <w:sz w:val="28"/>
+          <w:szCs w:val="28"/>
+          <w:lang w:eastAsia="pt-BR"/>
+        </w:rPr>
+        <w:br/>
+        <w:t>        });</w:t>
+      </w:r>
+      <w:r>
+        <w:rPr>
+          <w:rFonts w:ascii="Calibri" w:eastAsia="Times New Roman" w:hAnsi="Calibri" w:cs="Times New Roman"/>
+          <w:color w:val="000000"/>
+          <w:sz w:val="28"/>
+          <w:szCs w:val="28"/>
+          <w:lang w:eastAsia="pt-BR"/>
+        </w:rPr>
+        <w:br/>
+        <w:t>    }</w:t>
+      </w:r>
+      <w:r>
+        <w:rPr>
+          <w:rFonts w:ascii="Calibri" w:eastAsia="Times New Roman" w:hAnsi="Calibri" w:cs="Times New Roman"/>
+          <w:color w:val="000000"/>
+          <w:sz w:val="28"/>
+          <w:szCs w:val="28"/>
+          <w:lang w:eastAsia="pt-BR"/>
+        </w:rPr>
+        <w:br/>
+        <w:t>   </w:t>
+      </w:r>
+      <w:r>
+        <w:rPr>
+          <w:rFonts w:ascii="Calibri" w:eastAsia="Times New Roman" w:hAnsi="Calibri" w:cs="Times New Roman"/>
+          <w:color w:val="000000"/>
+          <w:sz w:val="28"/>
+          <w:szCs w:val="28"/>
+          <w:lang w:eastAsia="pt-BR"/>
+        </w:rPr>
+        <w:br/>
+        <w:t xml:space="preserve">    </w:t>
+      </w:r>
+      <w:proofErr w:type="spellStart"/>
+      <w:r>
+        <w:rPr>
+          <w:rFonts w:ascii="Calibri" w:eastAsia="Times New Roman" w:hAnsi="Calibri" w:cs="Times New Roman"/>
+          <w:color w:val="000000"/>
+          <w:sz w:val="28"/>
+          <w:szCs w:val="28"/>
+          <w:lang w:eastAsia="pt-BR"/>
+        </w:rPr>
+        <w:t>conexao</w:t>
+      </w:r>
+      <w:proofErr w:type="spellEnd"/>
+      <w:r>
+        <w:rPr>
+          <w:rFonts w:ascii="Calibri" w:eastAsia="Times New Roman" w:hAnsi="Calibri" w:cs="Times New Roman"/>
+          <w:color w:val="000000"/>
+          <w:sz w:val="28"/>
+          <w:szCs w:val="28"/>
+          <w:lang w:eastAsia="pt-BR"/>
+        </w:rPr>
+        <w:t xml:space="preserve"> banco = new </w:t>
+      </w:r>
+      <w:proofErr w:type="spellStart"/>
+      <w:r>
+        <w:rPr>
+          <w:rFonts w:ascii="Calibri" w:eastAsia="Times New Roman" w:hAnsi="Calibri" w:cs="Times New Roman"/>
+          <w:color w:val="000000"/>
+          <w:sz w:val="28"/>
+          <w:szCs w:val="28"/>
+          <w:lang w:eastAsia="pt-BR"/>
+        </w:rPr>
+        <w:t>conexao</w:t>
+      </w:r>
+      <w:proofErr w:type="spellEnd"/>
+      <w:r>
+        <w:rPr>
+          <w:rFonts w:ascii="Calibri" w:eastAsia="Times New Roman" w:hAnsi="Calibri" w:cs="Times New Roman"/>
+          <w:color w:val="000000"/>
+          <w:sz w:val="28"/>
+          <w:szCs w:val="28"/>
+          <w:lang w:eastAsia="pt-BR"/>
+        </w:rPr>
+        <w:t>(); </w:t>
+      </w:r>
+      <w:r>
+        <w:rPr>
+          <w:rFonts w:ascii="Calibri" w:eastAsia="Times New Roman" w:hAnsi="Calibri" w:cs="Times New Roman"/>
+          <w:color w:val="38761D"/>
+          <w:sz w:val="28"/>
+          <w:szCs w:val="28"/>
+          <w:lang w:eastAsia="pt-BR"/>
+        </w:rPr>
+        <w:t>// Instanciando nossa classe responsável pela conexão com o banco de dados</w:t>
+      </w:r>
+      <w:r>
+        <w:rPr>
+          <w:rFonts w:ascii="Calibri" w:eastAsia="Times New Roman" w:hAnsi="Calibri" w:cs="Times New Roman"/>
+          <w:color w:val="000000"/>
+          <w:sz w:val="28"/>
+          <w:szCs w:val="28"/>
+          <w:lang w:eastAsia="pt-BR"/>
+        </w:rPr>
+        <w:br/>
+      </w:r>
+      <w:r>
+        <w:rPr>
+          <w:rFonts w:ascii="Calibri" w:eastAsia="Times New Roman" w:hAnsi="Calibri" w:cs="Times New Roman"/>
+          <w:color w:val="000000"/>
+          <w:sz w:val="28"/>
+          <w:szCs w:val="28"/>
+          <w:lang w:eastAsia="pt-BR"/>
+        </w:rPr>
+        <w:br/>
+        <w:t>   </w:t>
+      </w:r>
+      <w:r>
+        <w:rPr>
+          <w:rFonts w:ascii="Calibri" w:eastAsia="Times New Roman" w:hAnsi="Calibri" w:cs="Times New Roman"/>
+          <w:color w:val="000000"/>
+          <w:sz w:val="28"/>
+          <w:szCs w:val="28"/>
+          <w:lang w:eastAsia="pt-BR"/>
+        </w:rPr>
+        <w:br/>
+        <w:t xml:space="preserve">    </w:t>
+      </w:r>
+      <w:proofErr w:type="spellStart"/>
+      <w:r>
+        <w:rPr>
+          <w:rFonts w:ascii="Calibri" w:eastAsia="Times New Roman" w:hAnsi="Calibri" w:cs="Times New Roman"/>
+          <w:color w:val="000000"/>
+          <w:sz w:val="28"/>
+          <w:szCs w:val="28"/>
+          <w:lang w:eastAsia="pt-BR"/>
+        </w:rPr>
+        <w:t>public</w:t>
+      </w:r>
+      <w:proofErr w:type="spellEnd"/>
+      <w:r>
+        <w:rPr>
+          <w:rFonts w:ascii="Calibri" w:eastAsia="Times New Roman" w:hAnsi="Calibri" w:cs="Times New Roman"/>
+          <w:color w:val="000000"/>
+          <w:sz w:val="28"/>
+          <w:szCs w:val="28"/>
+          <w:lang w:eastAsia="pt-BR"/>
+        </w:rPr>
+        <w:t xml:space="preserve"> credencial() {</w:t>
+      </w:r>
+      <w:r>
+        <w:rPr>
+          <w:rFonts w:ascii="Calibri" w:eastAsia="Times New Roman" w:hAnsi="Calibri" w:cs="Times New Roman"/>
+          <w:color w:val="000000"/>
+          <w:sz w:val="28"/>
+          <w:szCs w:val="28"/>
+          <w:lang w:eastAsia="pt-BR"/>
+        </w:rPr>
+        <w:br/>
+        <w:t>       </w:t>
+      </w:r>
+      <w:r>
+        <w:rPr>
+          <w:rFonts w:ascii="Calibri" w:eastAsia="Times New Roman" w:hAnsi="Calibri" w:cs="Times New Roman"/>
+          <w:color w:val="000000"/>
+          <w:sz w:val="28"/>
+          <w:szCs w:val="28"/>
+          <w:lang w:eastAsia="pt-BR"/>
+        </w:rPr>
+        <w:br/>
+        <w:t>       </w:t>
+      </w:r>
+      <w:r>
+        <w:rPr>
+          <w:rFonts w:ascii="Calibri" w:eastAsia="Times New Roman" w:hAnsi="Calibri" w:cs="Times New Roman"/>
+          <w:color w:val="000000"/>
+          <w:sz w:val="28"/>
+          <w:szCs w:val="28"/>
+          <w:lang w:eastAsia="pt-BR"/>
+        </w:rPr>
+        <w:br/>
+        <w:t xml:space="preserve">        </w:t>
+      </w:r>
+      <w:proofErr w:type="spellStart"/>
+      <w:r>
+        <w:rPr>
+          <w:rFonts w:ascii="Calibri" w:eastAsia="Times New Roman" w:hAnsi="Calibri" w:cs="Times New Roman"/>
+          <w:color w:val="000000"/>
+          <w:sz w:val="28"/>
+          <w:szCs w:val="28"/>
+          <w:lang w:eastAsia="pt-BR"/>
+        </w:rPr>
+        <w:t>setLocationRelativeTo</w:t>
+      </w:r>
+      <w:proofErr w:type="spellEnd"/>
+      <w:r>
+        <w:rPr>
+          <w:rFonts w:ascii="Calibri" w:eastAsia="Times New Roman" w:hAnsi="Calibri" w:cs="Times New Roman"/>
+          <w:color w:val="000000"/>
+          <w:sz w:val="28"/>
+          <w:szCs w:val="28"/>
+          <w:lang w:eastAsia="pt-BR"/>
+        </w:rPr>
+        <w:t>(</w:t>
+      </w:r>
+      <w:proofErr w:type="spellStart"/>
+      <w:r>
+        <w:rPr>
+          <w:rFonts w:ascii="Calibri" w:eastAsia="Times New Roman" w:hAnsi="Calibri" w:cs="Times New Roman"/>
+          <w:color w:val="000000"/>
+          <w:sz w:val="28"/>
+          <w:szCs w:val="28"/>
+          <w:lang w:eastAsia="pt-BR"/>
+        </w:rPr>
+        <w:t>null</w:t>
+      </w:r>
+      <w:proofErr w:type="spellEnd"/>
+      <w:r>
+        <w:rPr>
+          <w:rFonts w:ascii="Calibri" w:eastAsia="Times New Roman" w:hAnsi="Calibri" w:cs="Times New Roman"/>
+          <w:color w:val="000000"/>
+          <w:sz w:val="28"/>
+          <w:szCs w:val="28"/>
+          <w:lang w:eastAsia="pt-BR"/>
+        </w:rPr>
+        <w:t>);</w:t>
+      </w:r>
+      <w:r>
+        <w:rPr>
+          <w:rFonts w:ascii="Calibri" w:eastAsia="Times New Roman" w:hAnsi="Calibri" w:cs="Times New Roman"/>
+          <w:color w:val="000000"/>
+          <w:sz w:val="28"/>
+          <w:szCs w:val="28"/>
+          <w:lang w:eastAsia="pt-BR"/>
+        </w:rPr>
+        <w:br/>
+        <w:t xml:space="preserve">        </w:t>
+      </w:r>
+      <w:proofErr w:type="spellStart"/>
+      <w:r>
+        <w:rPr>
+          <w:rFonts w:ascii="Calibri" w:eastAsia="Times New Roman" w:hAnsi="Calibri" w:cs="Times New Roman"/>
+          <w:color w:val="000000"/>
+          <w:sz w:val="28"/>
+          <w:szCs w:val="28"/>
+          <w:lang w:eastAsia="pt-BR"/>
+        </w:rPr>
+        <w:t>setResizable</w:t>
+      </w:r>
+      <w:proofErr w:type="spellEnd"/>
+      <w:r>
+        <w:rPr>
+          <w:rFonts w:ascii="Calibri" w:eastAsia="Times New Roman" w:hAnsi="Calibri" w:cs="Times New Roman"/>
+          <w:color w:val="000000"/>
+          <w:sz w:val="28"/>
+          <w:szCs w:val="28"/>
+          <w:lang w:eastAsia="pt-BR"/>
+        </w:rPr>
+        <w:t>(false);</w:t>
+      </w:r>
+      <w:r>
+        <w:rPr>
+          <w:rFonts w:ascii="Calibri" w:eastAsia="Times New Roman" w:hAnsi="Calibri" w:cs="Times New Roman"/>
+          <w:color w:val="000000"/>
+          <w:sz w:val="28"/>
+          <w:szCs w:val="28"/>
+          <w:lang w:eastAsia="pt-BR"/>
+        </w:rPr>
+        <w:br/>
+        <w:t xml:space="preserve">        </w:t>
+      </w:r>
+      <w:proofErr w:type="spellStart"/>
+      <w:r>
+        <w:rPr>
+          <w:rFonts w:ascii="Calibri" w:eastAsia="Times New Roman" w:hAnsi="Calibri" w:cs="Times New Roman"/>
+          <w:color w:val="000000"/>
+          <w:sz w:val="28"/>
+          <w:szCs w:val="28"/>
+          <w:lang w:eastAsia="pt-BR"/>
+        </w:rPr>
+        <w:t>setTitle</w:t>
+      </w:r>
+      <w:proofErr w:type="spellEnd"/>
+      <w:r>
+        <w:rPr>
+          <w:rFonts w:ascii="Calibri" w:eastAsia="Times New Roman" w:hAnsi="Calibri" w:cs="Times New Roman"/>
+          <w:color w:val="000000"/>
+          <w:sz w:val="28"/>
+          <w:szCs w:val="28"/>
+          <w:lang w:eastAsia="pt-BR"/>
+        </w:rPr>
+        <w:t>("Identificação");</w:t>
+      </w:r>
+      <w:r>
+        <w:rPr>
+          <w:rFonts w:ascii="Calibri" w:eastAsia="Times New Roman" w:hAnsi="Calibri" w:cs="Times New Roman"/>
+          <w:color w:val="000000"/>
+          <w:sz w:val="28"/>
+          <w:szCs w:val="28"/>
+          <w:lang w:eastAsia="pt-BR"/>
+        </w:rPr>
+        <w:br/>
+        <w:t xml:space="preserve">        </w:t>
+      </w:r>
+      <w:proofErr w:type="spellStart"/>
+      <w:r>
+        <w:rPr>
+          <w:rFonts w:ascii="Calibri" w:eastAsia="Times New Roman" w:hAnsi="Calibri" w:cs="Times New Roman"/>
+          <w:color w:val="000000"/>
+          <w:sz w:val="28"/>
+          <w:szCs w:val="28"/>
+          <w:lang w:eastAsia="pt-BR"/>
+        </w:rPr>
+        <w:t>setDefaultCloseOperation</w:t>
+      </w:r>
+      <w:proofErr w:type="spellEnd"/>
+      <w:r>
+        <w:rPr>
+          <w:rFonts w:ascii="Calibri" w:eastAsia="Times New Roman" w:hAnsi="Calibri" w:cs="Times New Roman"/>
+          <w:color w:val="000000"/>
+          <w:sz w:val="28"/>
+          <w:szCs w:val="28"/>
+          <w:lang w:eastAsia="pt-BR"/>
+        </w:rPr>
+        <w:t>(</w:t>
+      </w:r>
+      <w:proofErr w:type="spellStart"/>
+      <w:r>
+        <w:rPr>
+          <w:rFonts w:ascii="Calibri" w:eastAsia="Times New Roman" w:hAnsi="Calibri" w:cs="Times New Roman"/>
+          <w:color w:val="000000"/>
+          <w:sz w:val="28"/>
+          <w:szCs w:val="28"/>
+          <w:lang w:eastAsia="pt-BR"/>
+        </w:rPr>
+        <w:t>JFrame.EXIT_ON_CLOSE</w:t>
+      </w:r>
+      <w:proofErr w:type="spellEnd"/>
+      <w:r>
+        <w:rPr>
+          <w:rFonts w:ascii="Calibri" w:eastAsia="Times New Roman" w:hAnsi="Calibri" w:cs="Times New Roman"/>
+          <w:color w:val="000000"/>
+          <w:sz w:val="28"/>
+          <w:szCs w:val="28"/>
+          <w:lang w:eastAsia="pt-BR"/>
+        </w:rPr>
+        <w:t>);</w:t>
+      </w:r>
+      <w:r>
+        <w:rPr>
+          <w:rFonts w:ascii="Calibri" w:eastAsia="Times New Roman" w:hAnsi="Calibri" w:cs="Times New Roman"/>
+          <w:color w:val="000000"/>
+          <w:sz w:val="28"/>
+          <w:szCs w:val="28"/>
+          <w:lang w:eastAsia="pt-BR"/>
+        </w:rPr>
+        <w:br/>
+        <w:t xml:space="preserve">        </w:t>
+      </w:r>
+      <w:proofErr w:type="spellStart"/>
+      <w:r>
+        <w:rPr>
+          <w:rFonts w:ascii="Calibri" w:eastAsia="Times New Roman" w:hAnsi="Calibri" w:cs="Times New Roman"/>
+          <w:color w:val="000000"/>
+          <w:sz w:val="28"/>
+          <w:szCs w:val="28"/>
+          <w:lang w:eastAsia="pt-BR"/>
+        </w:rPr>
+        <w:t>setBounds</w:t>
+      </w:r>
+      <w:proofErr w:type="spellEnd"/>
+      <w:r>
+        <w:rPr>
+          <w:rFonts w:ascii="Calibri" w:eastAsia="Times New Roman" w:hAnsi="Calibri" w:cs="Times New Roman"/>
+          <w:color w:val="000000"/>
+          <w:sz w:val="28"/>
+          <w:szCs w:val="28"/>
+          <w:lang w:eastAsia="pt-BR"/>
+        </w:rPr>
+        <w:t>(100, 100, 426, 212);</w:t>
+      </w:r>
+      <w:r>
+        <w:rPr>
+          <w:rFonts w:ascii="Calibri" w:eastAsia="Times New Roman" w:hAnsi="Calibri" w:cs="Times New Roman"/>
+          <w:color w:val="000000"/>
+          <w:sz w:val="28"/>
+          <w:szCs w:val="28"/>
+          <w:lang w:eastAsia="pt-BR"/>
+        </w:rPr>
+        <w:br/>
+        <w:t xml:space="preserve">        </w:t>
+      </w:r>
+      <w:proofErr w:type="spellStart"/>
+      <w:r>
+        <w:rPr>
+          <w:rFonts w:ascii="Calibri" w:eastAsia="Times New Roman" w:hAnsi="Calibri" w:cs="Times New Roman"/>
+          <w:color w:val="000000"/>
+          <w:sz w:val="28"/>
+          <w:szCs w:val="28"/>
+          <w:lang w:eastAsia="pt-BR"/>
+        </w:rPr>
+        <w:t>contentPane</w:t>
+      </w:r>
+      <w:proofErr w:type="spellEnd"/>
+      <w:r>
+        <w:rPr>
+          <w:rFonts w:ascii="Calibri" w:eastAsia="Times New Roman" w:hAnsi="Calibri" w:cs="Times New Roman"/>
+          <w:color w:val="000000"/>
+          <w:sz w:val="28"/>
+          <w:szCs w:val="28"/>
+          <w:lang w:eastAsia="pt-BR"/>
+        </w:rPr>
+        <w:t xml:space="preserve"> = new </w:t>
+      </w:r>
+      <w:proofErr w:type="spellStart"/>
+      <w:r>
+        <w:rPr>
+          <w:rFonts w:ascii="Calibri" w:eastAsia="Times New Roman" w:hAnsi="Calibri" w:cs="Times New Roman"/>
+          <w:color w:val="000000"/>
+          <w:sz w:val="28"/>
+          <w:szCs w:val="28"/>
+          <w:lang w:eastAsia="pt-BR"/>
+        </w:rPr>
+        <w:t>JPanel</w:t>
+      </w:r>
+      <w:proofErr w:type="spellEnd"/>
+      <w:r>
+        <w:rPr>
+          <w:rFonts w:ascii="Calibri" w:eastAsia="Times New Roman" w:hAnsi="Calibri" w:cs="Times New Roman"/>
+          <w:color w:val="000000"/>
+          <w:sz w:val="28"/>
+          <w:szCs w:val="28"/>
+          <w:lang w:eastAsia="pt-BR"/>
+        </w:rPr>
+        <w:t>();</w:t>
+      </w:r>
+      <w:r>
+        <w:rPr>
+          <w:rFonts w:ascii="Calibri" w:eastAsia="Times New Roman" w:hAnsi="Calibri" w:cs="Times New Roman"/>
+          <w:color w:val="000000"/>
+          <w:sz w:val="28"/>
+          <w:szCs w:val="28"/>
+          <w:lang w:eastAsia="pt-BR"/>
+        </w:rPr>
+        <w:br/>
+        <w:t xml:space="preserve">        </w:t>
+      </w:r>
+      <w:proofErr w:type="spellStart"/>
+      <w:r>
+        <w:rPr>
+          <w:rFonts w:ascii="Calibri" w:eastAsia="Times New Roman" w:hAnsi="Calibri" w:cs="Times New Roman"/>
+          <w:color w:val="000000"/>
+          <w:sz w:val="28"/>
+          <w:szCs w:val="28"/>
+          <w:lang w:eastAsia="pt-BR"/>
+        </w:rPr>
+        <w:t>contentPane.setBackground</w:t>
+      </w:r>
+      <w:proofErr w:type="spellEnd"/>
+      <w:r>
+        <w:rPr>
+          <w:rFonts w:ascii="Calibri" w:eastAsia="Times New Roman" w:hAnsi="Calibri" w:cs="Times New Roman"/>
+          <w:color w:val="000000"/>
+          <w:sz w:val="28"/>
+          <w:szCs w:val="28"/>
+          <w:lang w:eastAsia="pt-BR"/>
+        </w:rPr>
+        <w:t>(</w:t>
+      </w:r>
+      <w:proofErr w:type="spellStart"/>
+      <w:r>
+        <w:rPr>
+          <w:rFonts w:ascii="Calibri" w:eastAsia="Times New Roman" w:hAnsi="Calibri" w:cs="Times New Roman"/>
+          <w:color w:val="000000"/>
+          <w:sz w:val="28"/>
+          <w:szCs w:val="28"/>
+          <w:lang w:eastAsia="pt-BR"/>
+        </w:rPr>
+        <w:t>SystemColor.window</w:t>
+      </w:r>
+      <w:proofErr w:type="spellEnd"/>
+      <w:r>
+        <w:rPr>
+          <w:rFonts w:ascii="Calibri" w:eastAsia="Times New Roman" w:hAnsi="Calibri" w:cs="Times New Roman"/>
+          <w:color w:val="000000"/>
+          <w:sz w:val="28"/>
+          <w:szCs w:val="28"/>
+          <w:lang w:eastAsia="pt-BR"/>
+        </w:rPr>
+        <w:t>);</w:t>
+      </w:r>
+      <w:r>
+        <w:rPr>
+          <w:rFonts w:ascii="Calibri" w:eastAsia="Times New Roman" w:hAnsi="Calibri" w:cs="Times New Roman"/>
+          <w:color w:val="000000"/>
+          <w:sz w:val="28"/>
+          <w:szCs w:val="28"/>
+          <w:lang w:eastAsia="pt-BR"/>
+        </w:rPr>
+        <w:br/>
+        <w:t xml:space="preserve">        </w:t>
+      </w:r>
+      <w:proofErr w:type="spellStart"/>
+      <w:r>
+        <w:rPr>
+          <w:rFonts w:ascii="Calibri" w:eastAsia="Times New Roman" w:hAnsi="Calibri" w:cs="Times New Roman"/>
+          <w:color w:val="000000"/>
+          <w:sz w:val="28"/>
+          <w:szCs w:val="28"/>
+          <w:lang w:eastAsia="pt-BR"/>
+        </w:rPr>
+        <w:t>contentPane.setBorder</w:t>
+      </w:r>
+      <w:proofErr w:type="spellEnd"/>
+      <w:r>
+        <w:rPr>
+          <w:rFonts w:ascii="Calibri" w:eastAsia="Times New Roman" w:hAnsi="Calibri" w:cs="Times New Roman"/>
+          <w:color w:val="000000"/>
+          <w:sz w:val="28"/>
+          <w:szCs w:val="28"/>
+          <w:lang w:eastAsia="pt-BR"/>
+        </w:rPr>
+        <w:t xml:space="preserve">(new </w:t>
+      </w:r>
+      <w:proofErr w:type="spellStart"/>
+      <w:r>
+        <w:rPr>
+          <w:rFonts w:ascii="Calibri" w:eastAsia="Times New Roman" w:hAnsi="Calibri" w:cs="Times New Roman"/>
+          <w:color w:val="000000"/>
+          <w:sz w:val="28"/>
+          <w:szCs w:val="28"/>
+          <w:lang w:eastAsia="pt-BR"/>
+        </w:rPr>
+        <w:t>EmptyBorder</w:t>
+      </w:r>
+      <w:proofErr w:type="spellEnd"/>
+      <w:r>
+        <w:rPr>
+          <w:rFonts w:ascii="Calibri" w:eastAsia="Times New Roman" w:hAnsi="Calibri" w:cs="Times New Roman"/>
+          <w:color w:val="000000"/>
+          <w:sz w:val="28"/>
+          <w:szCs w:val="28"/>
+          <w:lang w:eastAsia="pt-BR"/>
+        </w:rPr>
+        <w:t>(5, 5, 5, 5));</w:t>
+      </w:r>
+      <w:r>
+        <w:rPr>
+          <w:rFonts w:ascii="Calibri" w:eastAsia="Times New Roman" w:hAnsi="Calibri" w:cs="Times New Roman"/>
+          <w:color w:val="000000"/>
+          <w:sz w:val="28"/>
+          <w:szCs w:val="28"/>
+          <w:lang w:eastAsia="pt-BR"/>
+        </w:rPr>
+        <w:br/>
+        <w:t xml:space="preserve">        </w:t>
+      </w:r>
+      <w:proofErr w:type="spellStart"/>
+      <w:r>
+        <w:rPr>
+          <w:rFonts w:ascii="Calibri" w:eastAsia="Times New Roman" w:hAnsi="Calibri" w:cs="Times New Roman"/>
+          <w:color w:val="000000"/>
+          <w:sz w:val="28"/>
+          <w:szCs w:val="28"/>
+          <w:lang w:eastAsia="pt-BR"/>
+        </w:rPr>
+        <w:t>setContentPane</w:t>
+      </w:r>
+      <w:proofErr w:type="spellEnd"/>
+      <w:r>
+        <w:rPr>
+          <w:rFonts w:ascii="Calibri" w:eastAsia="Times New Roman" w:hAnsi="Calibri" w:cs="Times New Roman"/>
+          <w:color w:val="000000"/>
+          <w:sz w:val="28"/>
+          <w:szCs w:val="28"/>
+          <w:lang w:eastAsia="pt-BR"/>
+        </w:rPr>
+        <w:t>(</w:t>
+      </w:r>
+      <w:proofErr w:type="spellStart"/>
+      <w:r>
+        <w:rPr>
+          <w:rFonts w:ascii="Calibri" w:eastAsia="Times New Roman" w:hAnsi="Calibri" w:cs="Times New Roman"/>
+          <w:color w:val="000000"/>
+          <w:sz w:val="28"/>
+          <w:szCs w:val="28"/>
+          <w:lang w:eastAsia="pt-BR"/>
+        </w:rPr>
+        <w:t>contentPane</w:t>
+      </w:r>
+      <w:proofErr w:type="spellEnd"/>
+      <w:r>
+        <w:rPr>
+          <w:rFonts w:ascii="Calibri" w:eastAsia="Times New Roman" w:hAnsi="Calibri" w:cs="Times New Roman"/>
+          <w:color w:val="000000"/>
+          <w:sz w:val="28"/>
+          <w:szCs w:val="28"/>
+          <w:lang w:eastAsia="pt-BR"/>
+        </w:rPr>
+        <w:t>);</w:t>
+      </w:r>
+      <w:r>
+        <w:rPr>
+          <w:rFonts w:ascii="Calibri" w:eastAsia="Times New Roman" w:hAnsi="Calibri" w:cs="Times New Roman"/>
+          <w:color w:val="000000"/>
+          <w:sz w:val="28"/>
+          <w:szCs w:val="28"/>
+          <w:lang w:eastAsia="pt-BR"/>
+        </w:rPr>
+        <w:br/>
+        <w:t xml:space="preserve">        </w:t>
+      </w:r>
+      <w:proofErr w:type="spellStart"/>
+      <w:r>
+        <w:rPr>
+          <w:rFonts w:ascii="Calibri" w:eastAsia="Times New Roman" w:hAnsi="Calibri" w:cs="Times New Roman"/>
+          <w:color w:val="000000"/>
+          <w:sz w:val="28"/>
+          <w:szCs w:val="28"/>
+          <w:lang w:eastAsia="pt-BR"/>
+        </w:rPr>
+        <w:t>contentPane.setLayout</w:t>
+      </w:r>
+      <w:proofErr w:type="spellEnd"/>
+      <w:r>
+        <w:rPr>
+          <w:rFonts w:ascii="Calibri" w:eastAsia="Times New Roman" w:hAnsi="Calibri" w:cs="Times New Roman"/>
+          <w:color w:val="000000"/>
+          <w:sz w:val="28"/>
+          <w:szCs w:val="28"/>
+          <w:lang w:eastAsia="pt-BR"/>
+        </w:rPr>
+        <w:t>(</w:t>
+      </w:r>
+      <w:proofErr w:type="spellStart"/>
+      <w:r>
+        <w:rPr>
+          <w:rFonts w:ascii="Calibri" w:eastAsia="Times New Roman" w:hAnsi="Calibri" w:cs="Times New Roman"/>
+          <w:color w:val="000000"/>
+          <w:sz w:val="28"/>
+          <w:szCs w:val="28"/>
+          <w:lang w:eastAsia="pt-BR"/>
+        </w:rPr>
+        <w:t>null</w:t>
+      </w:r>
+      <w:proofErr w:type="spellEnd"/>
+      <w:r>
+        <w:rPr>
+          <w:rFonts w:ascii="Calibri" w:eastAsia="Times New Roman" w:hAnsi="Calibri" w:cs="Times New Roman"/>
+          <w:color w:val="000000"/>
+          <w:sz w:val="28"/>
+          <w:szCs w:val="28"/>
+          <w:lang w:eastAsia="pt-BR"/>
+        </w:rPr>
+        <w:t>);</w:t>
+      </w:r>
+      <w:r>
+        <w:rPr>
+          <w:rFonts w:ascii="Calibri" w:eastAsia="Times New Roman" w:hAnsi="Calibri" w:cs="Times New Roman"/>
+          <w:color w:val="000000"/>
+          <w:sz w:val="28"/>
+          <w:szCs w:val="28"/>
+          <w:lang w:eastAsia="pt-BR"/>
+        </w:rPr>
+        <w:br/>
+        <w:t>       </w:t>
+      </w:r>
+      <w:r>
+        <w:rPr>
+          <w:rFonts w:ascii="Calibri" w:eastAsia="Times New Roman" w:hAnsi="Calibri" w:cs="Times New Roman"/>
+          <w:color w:val="000000"/>
+          <w:sz w:val="28"/>
+          <w:szCs w:val="28"/>
+          <w:lang w:eastAsia="pt-BR"/>
+        </w:rPr>
+        <w:br/>
+        <w:t xml:space="preserve">        </w:t>
+      </w:r>
+      <w:proofErr w:type="spellStart"/>
+      <w:r>
+        <w:rPr>
+          <w:rFonts w:ascii="Calibri" w:eastAsia="Times New Roman" w:hAnsi="Calibri" w:cs="Times New Roman"/>
+          <w:color w:val="000000"/>
+          <w:sz w:val="28"/>
+          <w:szCs w:val="28"/>
+          <w:lang w:eastAsia="pt-BR"/>
+        </w:rPr>
         <w:t>JLabel</w:t>
       </w:r>
       <w:proofErr w:type="spellEnd"/>
@@ -3142,6 +2753,380 @@
           <w:szCs w:val="28"/>
           <w:lang w:eastAsia="pt-BR"/>
         </w:rPr>
+        <w:t>lblIdentificao</w:t>
+      </w:r>
+      <w:proofErr w:type="spellEnd"/>
+      <w:r>
+        <w:rPr>
+          <w:rFonts w:ascii="Calibri" w:eastAsia="Times New Roman" w:hAnsi="Calibri" w:cs="Times New Roman"/>
+          <w:color w:val="000000"/>
+          <w:sz w:val="28"/>
+          <w:szCs w:val="28"/>
+          <w:lang w:eastAsia="pt-BR"/>
+        </w:rPr>
+        <w:t xml:space="preserve"> = new </w:t>
+      </w:r>
+      <w:proofErr w:type="spellStart"/>
+      <w:r>
+        <w:rPr>
+          <w:rFonts w:ascii="Calibri" w:eastAsia="Times New Roman" w:hAnsi="Calibri" w:cs="Times New Roman"/>
+          <w:color w:val="000000"/>
+          <w:sz w:val="28"/>
+          <w:szCs w:val="28"/>
+          <w:lang w:eastAsia="pt-BR"/>
+        </w:rPr>
+        <w:t>JLabel</w:t>
+      </w:r>
+      <w:proofErr w:type="spellEnd"/>
+      <w:r>
+        <w:rPr>
+          <w:rFonts w:ascii="Calibri" w:eastAsia="Times New Roman" w:hAnsi="Calibri" w:cs="Times New Roman"/>
+          <w:color w:val="000000"/>
+          <w:sz w:val="28"/>
+          <w:szCs w:val="28"/>
+          <w:lang w:eastAsia="pt-BR"/>
+        </w:rPr>
+        <w:t>("Identificação");</w:t>
+      </w:r>
+      <w:r>
+        <w:rPr>
+          <w:rFonts w:ascii="Calibri" w:eastAsia="Times New Roman" w:hAnsi="Calibri" w:cs="Times New Roman"/>
+          <w:color w:val="000000"/>
+          <w:sz w:val="28"/>
+          <w:szCs w:val="28"/>
+          <w:lang w:eastAsia="pt-BR"/>
+        </w:rPr>
+        <w:br/>
+        <w:t xml:space="preserve">        </w:t>
+      </w:r>
+      <w:proofErr w:type="spellStart"/>
+      <w:r>
+        <w:rPr>
+          <w:rFonts w:ascii="Calibri" w:eastAsia="Times New Roman" w:hAnsi="Calibri" w:cs="Times New Roman"/>
+          <w:color w:val="000000"/>
+          <w:sz w:val="28"/>
+          <w:szCs w:val="28"/>
+          <w:lang w:eastAsia="pt-BR"/>
+        </w:rPr>
+        <w:t>lblIdentificao.setBounds</w:t>
+      </w:r>
+      <w:proofErr w:type="spellEnd"/>
+      <w:r>
+        <w:rPr>
+          <w:rFonts w:ascii="Calibri" w:eastAsia="Times New Roman" w:hAnsi="Calibri" w:cs="Times New Roman"/>
+          <w:color w:val="000000"/>
+          <w:sz w:val="28"/>
+          <w:szCs w:val="28"/>
+          <w:lang w:eastAsia="pt-BR"/>
+        </w:rPr>
+        <w:t>(144, 0, 139, 39);</w:t>
+      </w:r>
+      <w:r>
+        <w:rPr>
+          <w:rFonts w:ascii="Calibri" w:eastAsia="Times New Roman" w:hAnsi="Calibri" w:cs="Times New Roman"/>
+          <w:color w:val="000000"/>
+          <w:sz w:val="28"/>
+          <w:szCs w:val="28"/>
+          <w:lang w:eastAsia="pt-BR"/>
+        </w:rPr>
+        <w:br/>
+        <w:t xml:space="preserve">        </w:t>
+      </w:r>
+      <w:proofErr w:type="spellStart"/>
+      <w:r>
+        <w:rPr>
+          <w:rFonts w:ascii="Calibri" w:eastAsia="Times New Roman" w:hAnsi="Calibri" w:cs="Times New Roman"/>
+          <w:color w:val="000000"/>
+          <w:sz w:val="28"/>
+          <w:szCs w:val="28"/>
+          <w:lang w:eastAsia="pt-BR"/>
+        </w:rPr>
+        <w:t>contentPane.add</w:t>
+      </w:r>
+      <w:proofErr w:type="spellEnd"/>
+      <w:r>
+        <w:rPr>
+          <w:rFonts w:ascii="Calibri" w:eastAsia="Times New Roman" w:hAnsi="Calibri" w:cs="Times New Roman"/>
+          <w:color w:val="000000"/>
+          <w:sz w:val="28"/>
+          <w:szCs w:val="28"/>
+          <w:lang w:eastAsia="pt-BR"/>
+        </w:rPr>
+        <w:t>(</w:t>
+      </w:r>
+      <w:proofErr w:type="spellStart"/>
+      <w:r>
+        <w:rPr>
+          <w:rFonts w:ascii="Calibri" w:eastAsia="Times New Roman" w:hAnsi="Calibri" w:cs="Times New Roman"/>
+          <w:color w:val="000000"/>
+          <w:sz w:val="28"/>
+          <w:szCs w:val="28"/>
+          <w:lang w:eastAsia="pt-BR"/>
+        </w:rPr>
+        <w:t>lblIdentificao</w:t>
+      </w:r>
+      <w:proofErr w:type="spellEnd"/>
+      <w:r>
+        <w:rPr>
+          <w:rFonts w:ascii="Calibri" w:eastAsia="Times New Roman" w:hAnsi="Calibri" w:cs="Times New Roman"/>
+          <w:color w:val="000000"/>
+          <w:sz w:val="28"/>
+          <w:szCs w:val="28"/>
+          <w:lang w:eastAsia="pt-BR"/>
+        </w:rPr>
+        <w:t>);</w:t>
+      </w:r>
+      <w:r>
+        <w:rPr>
+          <w:rFonts w:ascii="Calibri" w:eastAsia="Times New Roman" w:hAnsi="Calibri" w:cs="Times New Roman"/>
+          <w:color w:val="000000"/>
+          <w:sz w:val="28"/>
+          <w:szCs w:val="28"/>
+          <w:lang w:eastAsia="pt-BR"/>
+        </w:rPr>
+        <w:br/>
+        <w:t>       </w:t>
+      </w:r>
+      <w:r>
+        <w:rPr>
+          <w:rFonts w:ascii="Calibri" w:eastAsia="Times New Roman" w:hAnsi="Calibri" w:cs="Times New Roman"/>
+          <w:color w:val="000000"/>
+          <w:sz w:val="28"/>
+          <w:szCs w:val="28"/>
+          <w:lang w:eastAsia="pt-BR"/>
+        </w:rPr>
+        <w:br/>
+        <w:t xml:space="preserve">        </w:t>
+      </w:r>
+      <w:proofErr w:type="spellStart"/>
+      <w:r>
+        <w:rPr>
+          <w:rFonts w:ascii="Calibri" w:eastAsia="Times New Roman" w:hAnsi="Calibri" w:cs="Times New Roman"/>
+          <w:color w:val="000000"/>
+          <w:sz w:val="28"/>
+          <w:szCs w:val="28"/>
+          <w:lang w:eastAsia="pt-BR"/>
+        </w:rPr>
+        <w:t>JLabel</w:t>
+      </w:r>
+      <w:proofErr w:type="spellEnd"/>
+      <w:r>
+        <w:rPr>
+          <w:rFonts w:ascii="Calibri" w:eastAsia="Times New Roman" w:hAnsi="Calibri" w:cs="Times New Roman"/>
+          <w:color w:val="000000"/>
+          <w:sz w:val="28"/>
+          <w:szCs w:val="28"/>
+          <w:lang w:eastAsia="pt-BR"/>
+        </w:rPr>
+        <w:t xml:space="preserve"> </w:t>
+      </w:r>
+      <w:proofErr w:type="spellStart"/>
+      <w:r>
+        <w:rPr>
+          <w:rFonts w:ascii="Calibri" w:eastAsia="Times New Roman" w:hAnsi="Calibri" w:cs="Times New Roman"/>
+          <w:color w:val="000000"/>
+          <w:sz w:val="28"/>
+          <w:szCs w:val="28"/>
+          <w:lang w:eastAsia="pt-BR"/>
+        </w:rPr>
+        <w:t>lblUsuario</w:t>
+      </w:r>
+      <w:proofErr w:type="spellEnd"/>
+      <w:r>
+        <w:rPr>
+          <w:rFonts w:ascii="Calibri" w:eastAsia="Times New Roman" w:hAnsi="Calibri" w:cs="Times New Roman"/>
+          <w:color w:val="000000"/>
+          <w:sz w:val="28"/>
+          <w:szCs w:val="28"/>
+          <w:lang w:eastAsia="pt-BR"/>
+        </w:rPr>
+        <w:t xml:space="preserve"> = new </w:t>
+      </w:r>
+      <w:proofErr w:type="spellStart"/>
+      <w:r>
+        <w:rPr>
+          <w:rFonts w:ascii="Calibri" w:eastAsia="Times New Roman" w:hAnsi="Calibri" w:cs="Times New Roman"/>
+          <w:color w:val="000000"/>
+          <w:sz w:val="28"/>
+          <w:szCs w:val="28"/>
+          <w:lang w:eastAsia="pt-BR"/>
+        </w:rPr>
+        <w:t>JLabel</w:t>
+      </w:r>
+      <w:proofErr w:type="spellEnd"/>
+      <w:r>
+        <w:rPr>
+          <w:rFonts w:ascii="Calibri" w:eastAsia="Times New Roman" w:hAnsi="Calibri" w:cs="Times New Roman"/>
+          <w:color w:val="000000"/>
+          <w:sz w:val="28"/>
+          <w:szCs w:val="28"/>
+          <w:lang w:eastAsia="pt-BR"/>
+        </w:rPr>
+        <w:t>("</w:t>
+      </w:r>
+      <w:proofErr w:type="spellStart"/>
+      <w:r>
+        <w:rPr>
+          <w:rFonts w:ascii="Calibri" w:eastAsia="Times New Roman" w:hAnsi="Calibri" w:cs="Times New Roman"/>
+          <w:color w:val="000000"/>
+          <w:sz w:val="28"/>
+          <w:szCs w:val="28"/>
+          <w:lang w:eastAsia="pt-BR"/>
+        </w:rPr>
+        <w:t>Usuario</w:t>
+      </w:r>
+      <w:proofErr w:type="spellEnd"/>
+      <w:r>
+        <w:rPr>
+          <w:rFonts w:ascii="Calibri" w:eastAsia="Times New Roman" w:hAnsi="Calibri" w:cs="Times New Roman"/>
+          <w:color w:val="000000"/>
+          <w:sz w:val="28"/>
+          <w:szCs w:val="28"/>
+          <w:lang w:eastAsia="pt-BR"/>
+        </w:rPr>
+        <w:t>");</w:t>
+      </w:r>
+      <w:r>
+        <w:rPr>
+          <w:rFonts w:ascii="Calibri" w:eastAsia="Times New Roman" w:hAnsi="Calibri" w:cs="Times New Roman"/>
+          <w:color w:val="000000"/>
+          <w:sz w:val="28"/>
+          <w:szCs w:val="28"/>
+          <w:lang w:eastAsia="pt-BR"/>
+        </w:rPr>
+        <w:br/>
+        <w:t xml:space="preserve">        </w:t>
+      </w:r>
+      <w:proofErr w:type="spellStart"/>
+      <w:r>
+        <w:rPr>
+          <w:rFonts w:ascii="Calibri" w:eastAsia="Times New Roman" w:hAnsi="Calibri" w:cs="Times New Roman"/>
+          <w:color w:val="000000"/>
+          <w:sz w:val="28"/>
+          <w:szCs w:val="28"/>
+          <w:lang w:eastAsia="pt-BR"/>
+        </w:rPr>
+        <w:t>lblUsuario.setBounds</w:t>
+      </w:r>
+      <w:proofErr w:type="spellEnd"/>
+      <w:r>
+        <w:rPr>
+          <w:rFonts w:ascii="Calibri" w:eastAsia="Times New Roman" w:hAnsi="Calibri" w:cs="Times New Roman"/>
+          <w:color w:val="000000"/>
+          <w:sz w:val="28"/>
+          <w:szCs w:val="28"/>
+          <w:lang w:eastAsia="pt-BR"/>
+        </w:rPr>
+        <w:t>(24, 65, 70, 15);</w:t>
+      </w:r>
+      <w:r>
+        <w:rPr>
+          <w:rFonts w:ascii="Calibri" w:eastAsia="Times New Roman" w:hAnsi="Calibri" w:cs="Times New Roman"/>
+          <w:color w:val="000000"/>
+          <w:sz w:val="28"/>
+          <w:szCs w:val="28"/>
+          <w:lang w:eastAsia="pt-BR"/>
+        </w:rPr>
+        <w:br/>
+        <w:t xml:space="preserve">        </w:t>
+      </w:r>
+      <w:proofErr w:type="spellStart"/>
+      <w:r>
+        <w:rPr>
+          <w:rFonts w:ascii="Calibri" w:eastAsia="Times New Roman" w:hAnsi="Calibri" w:cs="Times New Roman"/>
+          <w:color w:val="000000"/>
+          <w:sz w:val="28"/>
+          <w:szCs w:val="28"/>
+          <w:lang w:eastAsia="pt-BR"/>
+        </w:rPr>
+        <w:t>contentPane.add</w:t>
+      </w:r>
+      <w:proofErr w:type="spellEnd"/>
+      <w:r>
+        <w:rPr>
+          <w:rFonts w:ascii="Calibri" w:eastAsia="Times New Roman" w:hAnsi="Calibri" w:cs="Times New Roman"/>
+          <w:color w:val="000000"/>
+          <w:sz w:val="28"/>
+          <w:szCs w:val="28"/>
+          <w:lang w:eastAsia="pt-BR"/>
+        </w:rPr>
+        <w:t>(</w:t>
+      </w:r>
+      <w:proofErr w:type="spellStart"/>
+      <w:r>
+        <w:rPr>
+          <w:rFonts w:ascii="Calibri" w:eastAsia="Times New Roman" w:hAnsi="Calibri" w:cs="Times New Roman"/>
+          <w:color w:val="000000"/>
+          <w:sz w:val="28"/>
+          <w:szCs w:val="28"/>
+          <w:lang w:eastAsia="pt-BR"/>
+        </w:rPr>
+        <w:t>lblUsuario</w:t>
+      </w:r>
+      <w:proofErr w:type="spellEnd"/>
+      <w:r>
+        <w:rPr>
+          <w:rFonts w:ascii="Calibri" w:eastAsia="Times New Roman" w:hAnsi="Calibri" w:cs="Times New Roman"/>
+          <w:color w:val="000000"/>
+          <w:sz w:val="28"/>
+          <w:szCs w:val="28"/>
+          <w:lang w:eastAsia="pt-BR"/>
+        </w:rPr>
+        <w:t>);</w:t>
+      </w:r>
+      <w:r>
+        <w:rPr>
+          <w:rFonts w:ascii="Calibri" w:eastAsia="Times New Roman" w:hAnsi="Calibri" w:cs="Times New Roman"/>
+          <w:color w:val="000000"/>
+          <w:sz w:val="28"/>
+          <w:szCs w:val="28"/>
+          <w:lang w:eastAsia="pt-BR"/>
+        </w:rPr>
+        <w:br/>
+        <w:t>       </w:t>
+      </w:r>
+      <w:r>
+        <w:rPr>
+          <w:rFonts w:ascii="Calibri" w:eastAsia="Times New Roman" w:hAnsi="Calibri" w:cs="Times New Roman"/>
+          <w:color w:val="000000"/>
+          <w:sz w:val="28"/>
+          <w:szCs w:val="28"/>
+          <w:lang w:eastAsia="pt-BR"/>
+        </w:rPr>
+        <w:br/>
+        <w:t xml:space="preserve">        </w:t>
+      </w:r>
+      <w:proofErr w:type="spellStart"/>
+      <w:r>
+        <w:rPr>
+          <w:rFonts w:ascii="Calibri" w:eastAsia="Times New Roman" w:hAnsi="Calibri" w:cs="Times New Roman"/>
+          <w:color w:val="000000"/>
+          <w:sz w:val="28"/>
+          <w:szCs w:val="28"/>
+          <w:lang w:eastAsia="pt-BR"/>
+        </w:rPr>
+        <w:t>JLabel</w:t>
+      </w:r>
+      <w:proofErr w:type="spellEnd"/>
+      <w:r>
+        <w:rPr>
+          <w:rFonts w:ascii="Calibri" w:eastAsia="Times New Roman" w:hAnsi="Calibri" w:cs="Times New Roman"/>
+          <w:color w:val="000000"/>
+          <w:sz w:val="28"/>
+          <w:szCs w:val="28"/>
+          <w:lang w:eastAsia="pt-BR"/>
+        </w:rPr>
+        <w:t xml:space="preserve"> </w:t>
+      </w:r>
+      <w:proofErr w:type="spellStart"/>
+      <w:r>
+        <w:rPr>
+          <w:rFonts w:ascii="Calibri" w:eastAsia="Times New Roman" w:hAnsi="Calibri" w:cs="Times New Roman"/>
+          <w:color w:val="000000"/>
+          <w:sz w:val="28"/>
+          <w:szCs w:val="28"/>
+          <w:lang w:eastAsia="pt-BR"/>
+        </w:rPr>
         <w:t>lblsenha</w:t>
       </w:r>
       <w:proofErr w:type="spellEnd"/>
@@ -3219,6 +3204,16 @@
           <w:lang w:eastAsia="pt-BR"/>
         </w:rPr>
         <w:br/>
+      </w:r>
+      <w:r>
+        <w:rPr>
+          <w:rFonts w:ascii="Calibri" w:eastAsia="Times New Roman" w:hAnsi="Calibri" w:cs="Times New Roman"/>
+          <w:color w:val="000000"/>
+          <w:sz w:val="28"/>
+          <w:szCs w:val="28"/>
+          <w:lang w:eastAsia="pt-BR"/>
+        </w:rPr>
+        <w:lastRenderedPageBreak/>
         <w:t xml:space="preserve">        </w:t>
       </w:r>
       <w:proofErr w:type="spellStart"/>
@@ -3288,6 +3283,7 @@
         <w:t xml:space="preserve">        </w:t>
       </w:r>
       <w:proofErr w:type="spellStart"/>
+      <w:proofErr w:type="gramStart"/>
       <w:r>
         <w:rPr>
           <w:rFonts w:ascii="Calibri" w:eastAsia="Times New Roman" w:hAnsi="Calibri" w:cs="Times New Roman"/>
@@ -3299,6 +3295,7 @@
         <w:t>txtusuario</w:t>
       </w:r>
       <w:proofErr w:type="spellEnd"/>
+      <w:proofErr w:type="gramEnd"/>
       <w:r>
         <w:rPr>
           <w:rFonts w:ascii="Calibri" w:eastAsia="Times New Roman" w:hAnsi="Calibri" w:cs="Times New Roman"/>
@@ -4346,505 +4343,485 @@
           <w:szCs w:val="28"/>
           <w:lang w:eastAsia="pt-BR"/>
         </w:rPr>
-        <w:t xml:space="preserve">//Caso for encontrado </w:t>
-      </w:r>
+        <w:t>//Caso for encontrado o usuário na tabela stop recebe 1 e o programa continua</w:t>
+      </w:r>
+      <w:r>
+        <w:rPr>
+          <w:rFonts w:ascii="Calibri" w:eastAsia="Times New Roman" w:hAnsi="Calibri" w:cs="Times New Roman"/>
+          <w:color w:val="000000"/>
+          <w:sz w:val="28"/>
+          <w:szCs w:val="28"/>
+          <w:lang w:eastAsia="pt-BR"/>
+        </w:rPr>
+        <w:br/>
+        <w:t xml:space="preserve">                        } </w:t>
+      </w:r>
+      <w:proofErr w:type="spellStart"/>
+      <w:r>
+        <w:rPr>
+          <w:rFonts w:ascii="Calibri" w:eastAsia="Times New Roman" w:hAnsi="Calibri" w:cs="Times New Roman"/>
+          <w:color w:val="000000"/>
+          <w:sz w:val="28"/>
+          <w:szCs w:val="28"/>
+          <w:lang w:eastAsia="pt-BR"/>
+        </w:rPr>
+        <w:t>else</w:t>
+      </w:r>
+      <w:proofErr w:type="spellEnd"/>
+      <w:r>
+        <w:rPr>
+          <w:rFonts w:ascii="Calibri" w:eastAsia="Times New Roman" w:hAnsi="Calibri" w:cs="Times New Roman"/>
+          <w:color w:val="000000"/>
+          <w:sz w:val="28"/>
+          <w:szCs w:val="28"/>
+          <w:lang w:eastAsia="pt-BR"/>
+        </w:rPr>
+        <w:t xml:space="preserve"> {</w:t>
+      </w:r>
+      <w:r>
+        <w:rPr>
+          <w:rFonts w:ascii="Calibri" w:eastAsia="Times New Roman" w:hAnsi="Calibri" w:cs="Times New Roman"/>
+          <w:color w:val="000000"/>
+          <w:sz w:val="28"/>
+          <w:szCs w:val="28"/>
+          <w:lang w:eastAsia="pt-BR"/>
+        </w:rPr>
+        <w:br/>
+        <w:t>                            stop = 0; </w:t>
+      </w:r>
+      <w:r>
+        <w:rPr>
+          <w:rFonts w:ascii="Calibri" w:eastAsia="Times New Roman" w:hAnsi="Calibri" w:cs="Times New Roman"/>
+          <w:color w:val="38761D"/>
+          <w:sz w:val="28"/>
+          <w:szCs w:val="28"/>
+          <w:lang w:eastAsia="pt-BR"/>
+        </w:rPr>
+        <w:t>// Se não for encontrada o </w:t>
+      </w:r>
+      <w:r>
+        <w:rPr>
+          <w:rFonts w:ascii="Calibri" w:eastAsia="Times New Roman" w:hAnsi="Calibri" w:cs="Times New Roman"/>
+          <w:color w:val="000000"/>
+          <w:sz w:val="28"/>
+          <w:szCs w:val="28"/>
+          <w:lang w:eastAsia="pt-BR"/>
+        </w:rPr>
+        <w:t>usuário</w:t>
+      </w:r>
+      <w:r>
+        <w:rPr>
+          <w:rFonts w:ascii="Calibri" w:eastAsia="Times New Roman" w:hAnsi="Calibri" w:cs="Times New Roman"/>
+          <w:color w:val="38761D"/>
+          <w:sz w:val="28"/>
+          <w:szCs w:val="28"/>
+          <w:lang w:eastAsia="pt-BR"/>
+        </w:rPr>
+        <w:t> na tabela stop recebe 0 e o programa não continua</w:t>
+      </w:r>
+      <w:r>
+        <w:rPr>
+          <w:rFonts w:ascii="Calibri" w:eastAsia="Times New Roman" w:hAnsi="Calibri" w:cs="Times New Roman"/>
+          <w:color w:val="000000"/>
+          <w:sz w:val="28"/>
+          <w:szCs w:val="28"/>
+          <w:lang w:eastAsia="pt-BR"/>
+        </w:rPr>
+        <w:br/>
+        <w:t>                        }</w:t>
+      </w:r>
+      <w:r>
+        <w:rPr>
+          <w:rFonts w:ascii="Calibri" w:eastAsia="Times New Roman" w:hAnsi="Calibri" w:cs="Times New Roman"/>
+          <w:color w:val="000000"/>
+          <w:sz w:val="28"/>
+          <w:szCs w:val="28"/>
+          <w:lang w:eastAsia="pt-BR"/>
+        </w:rPr>
+        <w:br/>
+        <w:t>                   </w:t>
+      </w:r>
+      <w:r>
+        <w:rPr>
+          <w:rFonts w:ascii="Calibri" w:eastAsia="Times New Roman" w:hAnsi="Calibri" w:cs="Times New Roman"/>
+          <w:color w:val="000000"/>
+          <w:sz w:val="28"/>
+          <w:szCs w:val="28"/>
+          <w:lang w:eastAsia="pt-BR"/>
+        </w:rPr>
+        <w:br/>
+      </w:r>
+      <w:r>
+        <w:rPr>
+          <w:rFonts w:ascii="Calibri" w:eastAsia="Times New Roman" w:hAnsi="Calibri" w:cs="Times New Roman"/>
+          <w:color w:val="000000"/>
+          <w:sz w:val="28"/>
+          <w:szCs w:val="28"/>
+          <w:lang w:eastAsia="pt-BR"/>
+        </w:rPr>
+        <w:lastRenderedPageBreak/>
+        <w:t>                    }</w:t>
+      </w:r>
+      <w:r>
+        <w:rPr>
+          <w:rFonts w:ascii="Calibri" w:eastAsia="Times New Roman" w:hAnsi="Calibri" w:cs="Times New Roman"/>
+          <w:color w:val="000000"/>
+          <w:sz w:val="28"/>
+          <w:szCs w:val="28"/>
+          <w:lang w:eastAsia="pt-BR"/>
+        </w:rPr>
+        <w:br/>
+        <w:t>                   </w:t>
+      </w:r>
+      <w:r>
+        <w:rPr>
+          <w:rFonts w:ascii="Calibri" w:eastAsia="Times New Roman" w:hAnsi="Calibri" w:cs="Times New Roman"/>
+          <w:color w:val="000000"/>
+          <w:sz w:val="28"/>
+          <w:szCs w:val="28"/>
+          <w:lang w:eastAsia="pt-BR"/>
+        </w:rPr>
+        <w:br/>
+        <w:t xml:space="preserve">                    </w:t>
+      </w:r>
+      <w:proofErr w:type="spellStart"/>
+      <w:r>
+        <w:rPr>
+          <w:rFonts w:ascii="Calibri" w:eastAsia="Times New Roman" w:hAnsi="Calibri" w:cs="Times New Roman"/>
+          <w:color w:val="000000"/>
+          <w:sz w:val="28"/>
+          <w:szCs w:val="28"/>
+          <w:lang w:eastAsia="pt-BR"/>
+        </w:rPr>
+        <w:t>if</w:t>
+      </w:r>
+      <w:proofErr w:type="spellEnd"/>
+      <w:r>
+        <w:rPr>
+          <w:rFonts w:ascii="Calibri" w:eastAsia="Times New Roman" w:hAnsi="Calibri" w:cs="Times New Roman"/>
+          <w:color w:val="000000"/>
+          <w:sz w:val="28"/>
+          <w:szCs w:val="28"/>
+          <w:lang w:eastAsia="pt-BR"/>
+        </w:rPr>
+        <w:t xml:space="preserve"> ( stop == 1) {</w:t>
+      </w:r>
+      <w:r>
+        <w:rPr>
+          <w:rFonts w:ascii="Calibri" w:eastAsia="Times New Roman" w:hAnsi="Calibri" w:cs="Times New Roman"/>
+          <w:color w:val="000000"/>
+          <w:sz w:val="28"/>
+          <w:szCs w:val="28"/>
+          <w:lang w:eastAsia="pt-BR"/>
+        </w:rPr>
+        <w:br/>
+        <w:t>                       </w:t>
+      </w:r>
+      <w:r>
+        <w:rPr>
+          <w:rFonts w:ascii="Calibri" w:eastAsia="Times New Roman" w:hAnsi="Calibri" w:cs="Times New Roman"/>
+          <w:color w:val="000000"/>
+          <w:sz w:val="28"/>
+          <w:szCs w:val="28"/>
+          <w:lang w:eastAsia="pt-BR"/>
+        </w:rPr>
+        <w:br/>
+        <w:t xml:space="preserve">                        </w:t>
+      </w:r>
+      <w:proofErr w:type="spellStart"/>
+      <w:r>
+        <w:rPr>
+          <w:rFonts w:ascii="Calibri" w:eastAsia="Times New Roman" w:hAnsi="Calibri" w:cs="Times New Roman"/>
+          <w:color w:val="000000"/>
+          <w:sz w:val="28"/>
+          <w:szCs w:val="28"/>
+          <w:lang w:eastAsia="pt-BR"/>
+        </w:rPr>
+        <w:t>TelaPrincipal</w:t>
+      </w:r>
+      <w:proofErr w:type="spellEnd"/>
+      <w:r>
+        <w:rPr>
+          <w:rFonts w:ascii="Calibri" w:eastAsia="Times New Roman" w:hAnsi="Calibri" w:cs="Times New Roman"/>
+          <w:color w:val="000000"/>
+          <w:sz w:val="28"/>
+          <w:szCs w:val="28"/>
+          <w:lang w:eastAsia="pt-BR"/>
+        </w:rPr>
+        <w:t xml:space="preserve"> </w:t>
+      </w:r>
+      <w:proofErr w:type="spellStart"/>
+      <w:r>
+        <w:rPr>
+          <w:rFonts w:ascii="Calibri" w:eastAsia="Times New Roman" w:hAnsi="Calibri" w:cs="Times New Roman"/>
+          <w:color w:val="000000"/>
+          <w:sz w:val="28"/>
+          <w:szCs w:val="28"/>
+          <w:lang w:eastAsia="pt-BR"/>
+        </w:rPr>
+        <w:t>telap</w:t>
+      </w:r>
+      <w:proofErr w:type="spellEnd"/>
+      <w:r>
+        <w:rPr>
+          <w:rFonts w:ascii="Calibri" w:eastAsia="Times New Roman" w:hAnsi="Calibri" w:cs="Times New Roman"/>
+          <w:color w:val="000000"/>
+          <w:sz w:val="28"/>
+          <w:szCs w:val="28"/>
+          <w:lang w:eastAsia="pt-BR"/>
+        </w:rPr>
+        <w:t xml:space="preserve"> = new </w:t>
+      </w:r>
+      <w:proofErr w:type="spellStart"/>
+      <w:r>
+        <w:rPr>
+          <w:rFonts w:ascii="Calibri" w:eastAsia="Times New Roman" w:hAnsi="Calibri" w:cs="Times New Roman"/>
+          <w:color w:val="000000"/>
+          <w:sz w:val="28"/>
+          <w:szCs w:val="28"/>
+          <w:lang w:eastAsia="pt-BR"/>
+        </w:rPr>
+        <w:t>TelaPrincipal</w:t>
+      </w:r>
+      <w:proofErr w:type="spellEnd"/>
+      <w:r>
+        <w:rPr>
+          <w:rFonts w:ascii="Calibri" w:eastAsia="Times New Roman" w:hAnsi="Calibri" w:cs="Times New Roman"/>
+          <w:color w:val="000000"/>
+          <w:sz w:val="28"/>
+          <w:szCs w:val="28"/>
+          <w:lang w:eastAsia="pt-BR"/>
+        </w:rPr>
+        <w:t>(); </w:t>
+      </w:r>
+      <w:r>
+        <w:rPr>
+          <w:rFonts w:ascii="Calibri" w:eastAsia="Times New Roman" w:hAnsi="Calibri" w:cs="Times New Roman"/>
+          <w:color w:val="38761D"/>
+          <w:sz w:val="28"/>
+          <w:szCs w:val="28"/>
+          <w:lang w:eastAsia="pt-BR"/>
+        </w:rPr>
+        <w:t>// Senha correta abre outra tela (</w:t>
+      </w:r>
+      <w:proofErr w:type="spellStart"/>
+      <w:r>
+        <w:rPr>
+          <w:rFonts w:ascii="Calibri" w:eastAsia="Times New Roman" w:hAnsi="Calibri" w:cs="Times New Roman"/>
+          <w:color w:val="38761D"/>
+          <w:sz w:val="28"/>
+          <w:szCs w:val="28"/>
+          <w:lang w:eastAsia="pt-BR"/>
+        </w:rPr>
+        <w:t>JFrame</w:t>
+      </w:r>
+      <w:proofErr w:type="spellEnd"/>
+      <w:r>
+        <w:rPr>
+          <w:rFonts w:ascii="Calibri" w:eastAsia="Times New Roman" w:hAnsi="Calibri" w:cs="Times New Roman"/>
+          <w:color w:val="38761D"/>
+          <w:sz w:val="28"/>
+          <w:szCs w:val="28"/>
+          <w:lang w:eastAsia="pt-BR"/>
+        </w:rPr>
+        <w:t>) no meu caso "</w:t>
+      </w:r>
+      <w:proofErr w:type="spellStart"/>
+      <w:r>
+        <w:rPr>
+          <w:rFonts w:ascii="Calibri" w:eastAsia="Times New Roman" w:hAnsi="Calibri" w:cs="Times New Roman"/>
+          <w:color w:val="38761D"/>
+          <w:sz w:val="28"/>
+          <w:szCs w:val="28"/>
+          <w:lang w:eastAsia="pt-BR"/>
+        </w:rPr>
+        <w:t>TelaPrincipal</w:t>
+      </w:r>
+      <w:proofErr w:type="spellEnd"/>
+      <w:r>
+        <w:rPr>
+          <w:rFonts w:ascii="Calibri" w:eastAsia="Times New Roman" w:hAnsi="Calibri" w:cs="Times New Roman"/>
+          <w:color w:val="38761D"/>
+          <w:sz w:val="28"/>
+          <w:szCs w:val="28"/>
+          <w:lang w:eastAsia="pt-BR"/>
+        </w:rPr>
+        <w:t>"</w:t>
+      </w:r>
+      <w:r>
+        <w:rPr>
+          <w:rFonts w:ascii="Calibri" w:eastAsia="Times New Roman" w:hAnsi="Calibri" w:cs="Times New Roman"/>
+          <w:color w:val="333333"/>
+          <w:sz w:val="28"/>
+          <w:szCs w:val="28"/>
+          <w:lang w:eastAsia="pt-BR"/>
+        </w:rPr>
+        <w:br/>
+      </w:r>
+      <w:r>
+        <w:rPr>
+          <w:rFonts w:ascii="Calibri" w:eastAsia="Times New Roman" w:hAnsi="Calibri" w:cs="Times New Roman"/>
+          <w:color w:val="38761D"/>
+          <w:sz w:val="28"/>
+          <w:szCs w:val="28"/>
+          <w:lang w:eastAsia="pt-BR"/>
+        </w:rPr>
+        <w:t xml:space="preserve">ou utilize </w:t>
+      </w:r>
+      <w:proofErr w:type="spellStart"/>
+      <w:r>
+        <w:rPr>
+          <w:rFonts w:ascii="Calibri" w:eastAsia="Times New Roman" w:hAnsi="Calibri" w:cs="Times New Roman"/>
+          <w:color w:val="38761D"/>
+          <w:sz w:val="28"/>
+          <w:szCs w:val="28"/>
+          <w:lang w:eastAsia="pt-BR"/>
+        </w:rPr>
+        <w:t>System.out.println</w:t>
+      </w:r>
+      <w:proofErr w:type="spellEnd"/>
+      <w:r>
+        <w:rPr>
+          <w:rFonts w:ascii="Calibri" w:eastAsia="Times New Roman" w:hAnsi="Calibri" w:cs="Times New Roman"/>
+          <w:color w:val="38761D"/>
+          <w:sz w:val="28"/>
+          <w:szCs w:val="28"/>
+          <w:lang w:eastAsia="pt-BR"/>
+        </w:rPr>
+        <w:t xml:space="preserve">(" </w:t>
+      </w:r>
+      <w:proofErr w:type="spellStart"/>
+      <w:r>
+        <w:rPr>
+          <w:rFonts w:ascii="Calibri" w:eastAsia="Times New Roman" w:hAnsi="Calibri" w:cs="Times New Roman"/>
+          <w:color w:val="38761D"/>
+          <w:sz w:val="28"/>
+          <w:szCs w:val="28"/>
+          <w:lang w:eastAsia="pt-BR"/>
+        </w:rPr>
+        <w:t>Login</w:t>
+      </w:r>
+      <w:proofErr w:type="spellEnd"/>
+      <w:r>
+        <w:rPr>
+          <w:rFonts w:ascii="Calibri" w:eastAsia="Times New Roman" w:hAnsi="Calibri" w:cs="Times New Roman"/>
+          <w:color w:val="38761D"/>
+          <w:sz w:val="28"/>
+          <w:szCs w:val="28"/>
+          <w:lang w:eastAsia="pt-BR"/>
+        </w:rPr>
+        <w:t xml:space="preserve"> correto")</w:t>
+      </w:r>
+      <w:r>
+        <w:rPr>
+          <w:rFonts w:ascii="Calibri" w:eastAsia="Times New Roman" w:hAnsi="Calibri" w:cs="Times New Roman"/>
+          <w:color w:val="333333"/>
+          <w:sz w:val="28"/>
+          <w:szCs w:val="28"/>
+          <w:lang w:eastAsia="pt-BR"/>
+        </w:rPr>
+        <w:br/>
+      </w:r>
+      <w:r>
+        <w:rPr>
+          <w:rFonts w:ascii="Calibri" w:eastAsia="Times New Roman" w:hAnsi="Calibri" w:cs="Times New Roman"/>
+          <w:color w:val="38761D"/>
+          <w:sz w:val="28"/>
+          <w:szCs w:val="28"/>
+          <w:lang w:eastAsia="pt-BR"/>
+        </w:rPr>
+        <w:t> </w:t>
+      </w:r>
+      <w:r>
+        <w:rPr>
+          <w:rFonts w:ascii="Calibri" w:eastAsia="Times New Roman" w:hAnsi="Calibri" w:cs="Times New Roman"/>
+          <w:color w:val="000000"/>
+          <w:sz w:val="28"/>
+          <w:szCs w:val="28"/>
+          <w:lang w:eastAsia="pt-BR"/>
+        </w:rPr>
+        <w:br/>
+        <w:t xml:space="preserve">                        </w:t>
+      </w:r>
+      <w:proofErr w:type="spellStart"/>
+      <w:r>
+        <w:rPr>
+          <w:rFonts w:ascii="Calibri" w:eastAsia="Times New Roman" w:hAnsi="Calibri" w:cs="Times New Roman"/>
+          <w:color w:val="000000"/>
+          <w:sz w:val="28"/>
+          <w:szCs w:val="28"/>
+          <w:lang w:eastAsia="pt-BR"/>
+        </w:rPr>
+        <w:t>telap.setVisible</w:t>
+      </w:r>
+      <w:proofErr w:type="spellEnd"/>
+      <w:r>
+        <w:rPr>
+          <w:rFonts w:ascii="Calibri" w:eastAsia="Times New Roman" w:hAnsi="Calibri" w:cs="Times New Roman"/>
+          <w:color w:val="000000"/>
+          <w:sz w:val="28"/>
+          <w:szCs w:val="28"/>
+          <w:lang w:eastAsia="pt-BR"/>
+        </w:rPr>
+        <w:t>(</w:t>
+      </w:r>
+      <w:proofErr w:type="spellStart"/>
+      <w:r>
+        <w:rPr>
+          <w:rFonts w:ascii="Calibri" w:eastAsia="Times New Roman" w:hAnsi="Calibri" w:cs="Times New Roman"/>
+          <w:color w:val="000000"/>
+          <w:sz w:val="28"/>
+          <w:szCs w:val="28"/>
+          <w:lang w:eastAsia="pt-BR"/>
+        </w:rPr>
+        <w:t>true</w:t>
+      </w:r>
+      <w:proofErr w:type="spellEnd"/>
+      <w:r>
+        <w:rPr>
+          <w:rFonts w:ascii="Calibri" w:eastAsia="Times New Roman" w:hAnsi="Calibri" w:cs="Times New Roman"/>
+          <w:color w:val="000000"/>
+          <w:sz w:val="28"/>
+          <w:szCs w:val="28"/>
+          <w:lang w:eastAsia="pt-BR"/>
+        </w:rPr>
+        <w:t>); </w:t>
+      </w:r>
+      <w:r>
+        <w:rPr>
+          <w:rFonts w:ascii="Calibri" w:eastAsia="Times New Roman" w:hAnsi="Calibri" w:cs="Times New Roman"/>
+          <w:color w:val="38761D"/>
+          <w:sz w:val="28"/>
+          <w:szCs w:val="28"/>
+          <w:lang w:eastAsia="pt-BR"/>
+        </w:rPr>
+        <w:t>//Torna a tela Principal visível</w:t>
+      </w:r>
+      <w:r>
+        <w:rPr>
+          <w:rFonts w:ascii="Calibri" w:eastAsia="Times New Roman" w:hAnsi="Calibri" w:cs="Times New Roman"/>
+          <w:color w:val="000000"/>
+          <w:sz w:val="28"/>
+          <w:szCs w:val="28"/>
+          <w:lang w:eastAsia="pt-BR"/>
+        </w:rPr>
+        <w:br/>
+        <w:t xml:space="preserve">                        </w:t>
+      </w:r>
+      <w:proofErr w:type="spellStart"/>
       <w:proofErr w:type="gramStart"/>
       <w:r>
         <w:rPr>
           <w:rFonts w:ascii="Calibri" w:eastAsia="Times New Roman" w:hAnsi="Calibri" w:cs="Times New Roman"/>
-          <w:color w:val="38761D"/>
-          <w:sz w:val="28"/>
-          <w:szCs w:val="28"/>
-          <w:lang w:eastAsia="pt-BR"/>
-        </w:rPr>
-        <w:t>o</w:t>
-      </w:r>
+          <w:color w:val="000000"/>
+          <w:sz w:val="28"/>
+          <w:szCs w:val="28"/>
+          <w:lang w:eastAsia="pt-BR"/>
+        </w:rPr>
+        <w:t>dispose</w:t>
+      </w:r>
+      <w:proofErr w:type="spellEnd"/>
       <w:proofErr w:type="gramEnd"/>
-      <w:r>
-        <w:rPr>
-          <w:rFonts w:ascii="Calibri" w:eastAsia="Times New Roman" w:hAnsi="Calibri" w:cs="Times New Roman"/>
-          <w:color w:val="38761D"/>
-          <w:sz w:val="28"/>
-          <w:szCs w:val="28"/>
-          <w:lang w:eastAsia="pt-BR"/>
-        </w:rPr>
-        <w:t xml:space="preserve"> usuário na tabela stop recebe 1 e o programa continua</w:t>
-      </w:r>
-      <w:r>
-        <w:rPr>
-          <w:rFonts w:ascii="Calibri" w:eastAsia="Times New Roman" w:hAnsi="Calibri" w:cs="Times New Roman"/>
-          <w:color w:val="000000"/>
-          <w:sz w:val="28"/>
-          <w:szCs w:val="28"/>
-          <w:lang w:eastAsia="pt-BR"/>
-        </w:rPr>
-        <w:br/>
-        <w:t xml:space="preserve">                        } </w:t>
-      </w:r>
-      <w:proofErr w:type="spellStart"/>
-      <w:r>
-        <w:rPr>
-          <w:rFonts w:ascii="Calibri" w:eastAsia="Times New Roman" w:hAnsi="Calibri" w:cs="Times New Roman"/>
-          <w:color w:val="000000"/>
-          <w:sz w:val="28"/>
-          <w:szCs w:val="28"/>
-          <w:lang w:eastAsia="pt-BR"/>
-        </w:rPr>
-        <w:t>else</w:t>
-      </w:r>
-      <w:proofErr w:type="spellEnd"/>
-      <w:r>
-        <w:rPr>
-          <w:rFonts w:ascii="Calibri" w:eastAsia="Times New Roman" w:hAnsi="Calibri" w:cs="Times New Roman"/>
-          <w:color w:val="000000"/>
-          <w:sz w:val="28"/>
-          <w:szCs w:val="28"/>
-          <w:lang w:eastAsia="pt-BR"/>
-        </w:rPr>
-        <w:t xml:space="preserve"> {</w:t>
-      </w:r>
-      <w:r>
-        <w:rPr>
-          <w:rFonts w:ascii="Calibri" w:eastAsia="Times New Roman" w:hAnsi="Calibri" w:cs="Times New Roman"/>
-          <w:color w:val="000000"/>
-          <w:sz w:val="28"/>
-          <w:szCs w:val="28"/>
-          <w:lang w:eastAsia="pt-BR"/>
-        </w:rPr>
-        <w:br/>
-        <w:t>                            stop = 0; </w:t>
-      </w:r>
-      <w:r>
-        <w:rPr>
-          <w:rFonts w:ascii="Calibri" w:eastAsia="Times New Roman" w:hAnsi="Calibri" w:cs="Times New Roman"/>
-          <w:color w:val="38761D"/>
-          <w:sz w:val="28"/>
-          <w:szCs w:val="28"/>
-          <w:lang w:eastAsia="pt-BR"/>
-        </w:rPr>
-        <w:t>// Se não for encontrada o </w:t>
-      </w:r>
-      <w:r>
-        <w:rPr>
-          <w:rFonts w:ascii="Calibri" w:eastAsia="Times New Roman" w:hAnsi="Calibri" w:cs="Times New Roman"/>
-          <w:color w:val="000000"/>
-          <w:sz w:val="28"/>
-          <w:szCs w:val="28"/>
-          <w:lang w:eastAsia="pt-BR"/>
-        </w:rPr>
-        <w:t>usuário</w:t>
-      </w:r>
-      <w:r>
-        <w:rPr>
-          <w:rFonts w:ascii="Calibri" w:eastAsia="Times New Roman" w:hAnsi="Calibri" w:cs="Times New Roman"/>
-          <w:color w:val="38761D"/>
-          <w:sz w:val="28"/>
-          <w:szCs w:val="28"/>
-          <w:lang w:eastAsia="pt-BR"/>
-        </w:rPr>
-        <w:t> na tabela stop recebe 0 e o programa não continua</w:t>
-      </w:r>
-      <w:r>
-        <w:rPr>
-          <w:rFonts w:ascii="Calibri" w:eastAsia="Times New Roman" w:hAnsi="Calibri" w:cs="Times New Roman"/>
-          <w:color w:val="000000"/>
-          <w:sz w:val="28"/>
-          <w:szCs w:val="28"/>
-          <w:lang w:eastAsia="pt-BR"/>
-        </w:rPr>
-        <w:br/>
-      </w:r>
-      <w:r>
-        <w:rPr>
-          <w:rFonts w:ascii="Calibri" w:eastAsia="Times New Roman" w:hAnsi="Calibri" w:cs="Times New Roman"/>
-          <w:color w:val="000000"/>
-          <w:sz w:val="28"/>
-          <w:szCs w:val="28"/>
-          <w:lang w:eastAsia="pt-BR"/>
-        </w:rPr>
-        <w:lastRenderedPageBreak/>
-        <w:t>                        }</w:t>
-      </w:r>
-      <w:r>
-        <w:rPr>
-          <w:rFonts w:ascii="Calibri" w:eastAsia="Times New Roman" w:hAnsi="Calibri" w:cs="Times New Roman"/>
-          <w:color w:val="000000"/>
-          <w:sz w:val="28"/>
-          <w:szCs w:val="28"/>
-          <w:lang w:eastAsia="pt-BR"/>
-        </w:rPr>
-        <w:br/>
-        <w:t>                   </w:t>
-      </w:r>
-      <w:r>
-        <w:rPr>
-          <w:rFonts w:ascii="Calibri" w:eastAsia="Times New Roman" w:hAnsi="Calibri" w:cs="Times New Roman"/>
-          <w:color w:val="000000"/>
-          <w:sz w:val="28"/>
-          <w:szCs w:val="28"/>
-          <w:lang w:eastAsia="pt-BR"/>
-        </w:rPr>
-        <w:br/>
-        <w:t>                    }</w:t>
-      </w:r>
-      <w:r>
-        <w:rPr>
-          <w:rFonts w:ascii="Calibri" w:eastAsia="Times New Roman" w:hAnsi="Calibri" w:cs="Times New Roman"/>
-          <w:color w:val="000000"/>
-          <w:sz w:val="28"/>
-          <w:szCs w:val="28"/>
-          <w:lang w:eastAsia="pt-BR"/>
-        </w:rPr>
-        <w:br/>
-        <w:t>                   </w:t>
-      </w:r>
-      <w:r>
-        <w:rPr>
-          <w:rFonts w:ascii="Calibri" w:eastAsia="Times New Roman" w:hAnsi="Calibri" w:cs="Times New Roman"/>
-          <w:color w:val="000000"/>
-          <w:sz w:val="28"/>
-          <w:szCs w:val="28"/>
-          <w:lang w:eastAsia="pt-BR"/>
-        </w:rPr>
-        <w:br/>
-        <w:t xml:space="preserve">                    </w:t>
-      </w:r>
-      <w:proofErr w:type="spellStart"/>
-      <w:r>
-        <w:rPr>
-          <w:rFonts w:ascii="Calibri" w:eastAsia="Times New Roman" w:hAnsi="Calibri" w:cs="Times New Roman"/>
-          <w:color w:val="000000"/>
-          <w:sz w:val="28"/>
-          <w:szCs w:val="28"/>
-          <w:lang w:eastAsia="pt-BR"/>
-        </w:rPr>
-        <w:t>if</w:t>
-      </w:r>
-      <w:proofErr w:type="spellEnd"/>
-      <w:r>
-        <w:rPr>
-          <w:rFonts w:ascii="Calibri" w:eastAsia="Times New Roman" w:hAnsi="Calibri" w:cs="Times New Roman"/>
-          <w:color w:val="000000"/>
-          <w:sz w:val="28"/>
-          <w:szCs w:val="28"/>
-          <w:lang w:eastAsia="pt-BR"/>
-        </w:rPr>
-        <w:t xml:space="preserve"> ( stop == 1) {</w:t>
-      </w:r>
-      <w:r>
-        <w:rPr>
-          <w:rFonts w:ascii="Calibri" w:eastAsia="Times New Roman" w:hAnsi="Calibri" w:cs="Times New Roman"/>
-          <w:color w:val="000000"/>
-          <w:sz w:val="28"/>
-          <w:szCs w:val="28"/>
-          <w:lang w:eastAsia="pt-BR"/>
-        </w:rPr>
-        <w:br/>
-        <w:t>                       </w:t>
-      </w:r>
-      <w:r>
-        <w:rPr>
-          <w:rFonts w:ascii="Calibri" w:eastAsia="Times New Roman" w:hAnsi="Calibri" w:cs="Times New Roman"/>
-          <w:color w:val="000000"/>
-          <w:sz w:val="28"/>
-          <w:szCs w:val="28"/>
-          <w:lang w:eastAsia="pt-BR"/>
-        </w:rPr>
-        <w:br/>
-        <w:t xml:space="preserve">                        </w:t>
-      </w:r>
-      <w:proofErr w:type="spellStart"/>
-      <w:r>
-        <w:rPr>
-          <w:rFonts w:ascii="Calibri" w:eastAsia="Times New Roman" w:hAnsi="Calibri" w:cs="Times New Roman"/>
-          <w:color w:val="000000"/>
-          <w:sz w:val="28"/>
-          <w:szCs w:val="28"/>
-          <w:lang w:eastAsia="pt-BR"/>
-        </w:rPr>
-        <w:t>TelaPrincipal</w:t>
-      </w:r>
-      <w:proofErr w:type="spellEnd"/>
-      <w:r>
-        <w:rPr>
-          <w:rFonts w:ascii="Calibri" w:eastAsia="Times New Roman" w:hAnsi="Calibri" w:cs="Times New Roman"/>
-          <w:color w:val="000000"/>
-          <w:sz w:val="28"/>
-          <w:szCs w:val="28"/>
-          <w:lang w:eastAsia="pt-BR"/>
-        </w:rPr>
-        <w:t xml:space="preserve"> </w:t>
-      </w:r>
-      <w:proofErr w:type="spellStart"/>
-      <w:r>
-        <w:rPr>
-          <w:rFonts w:ascii="Calibri" w:eastAsia="Times New Roman" w:hAnsi="Calibri" w:cs="Times New Roman"/>
-          <w:color w:val="000000"/>
-          <w:sz w:val="28"/>
-          <w:szCs w:val="28"/>
-          <w:lang w:eastAsia="pt-BR"/>
-        </w:rPr>
-        <w:t>telap</w:t>
-      </w:r>
-      <w:proofErr w:type="spellEnd"/>
-      <w:r>
-        <w:rPr>
-          <w:rFonts w:ascii="Calibri" w:eastAsia="Times New Roman" w:hAnsi="Calibri" w:cs="Times New Roman"/>
-          <w:color w:val="000000"/>
-          <w:sz w:val="28"/>
-          <w:szCs w:val="28"/>
-          <w:lang w:eastAsia="pt-BR"/>
-        </w:rPr>
-        <w:t xml:space="preserve"> = new </w:t>
-      </w:r>
-      <w:proofErr w:type="spellStart"/>
-      <w:r>
-        <w:rPr>
-          <w:rFonts w:ascii="Calibri" w:eastAsia="Times New Roman" w:hAnsi="Calibri" w:cs="Times New Roman"/>
-          <w:color w:val="000000"/>
-          <w:sz w:val="28"/>
-          <w:szCs w:val="28"/>
-          <w:lang w:eastAsia="pt-BR"/>
-        </w:rPr>
-        <w:t>TelaPrincipal</w:t>
-      </w:r>
-      <w:proofErr w:type="spellEnd"/>
-      <w:r>
-        <w:rPr>
-          <w:rFonts w:ascii="Calibri" w:eastAsia="Times New Roman" w:hAnsi="Calibri" w:cs="Times New Roman"/>
-          <w:color w:val="000000"/>
-          <w:sz w:val="28"/>
-          <w:szCs w:val="28"/>
-          <w:lang w:eastAsia="pt-BR"/>
-        </w:rPr>
-        <w:t>(); </w:t>
-      </w:r>
-      <w:r>
-        <w:rPr>
-          <w:rFonts w:ascii="Calibri" w:eastAsia="Times New Roman" w:hAnsi="Calibri" w:cs="Times New Roman"/>
-          <w:color w:val="38761D"/>
-          <w:sz w:val="28"/>
-          <w:szCs w:val="28"/>
-          <w:lang w:eastAsia="pt-BR"/>
-        </w:rPr>
-        <w:t>// Senha correta abre outra tela (</w:t>
-      </w:r>
-      <w:proofErr w:type="spellStart"/>
-      <w:r>
-        <w:rPr>
-          <w:rFonts w:ascii="Calibri" w:eastAsia="Times New Roman" w:hAnsi="Calibri" w:cs="Times New Roman"/>
-          <w:color w:val="38761D"/>
-          <w:sz w:val="28"/>
-          <w:szCs w:val="28"/>
-          <w:lang w:eastAsia="pt-BR"/>
-        </w:rPr>
-        <w:t>JFrame</w:t>
-      </w:r>
-      <w:proofErr w:type="spellEnd"/>
-      <w:r>
-        <w:rPr>
-          <w:rFonts w:ascii="Calibri" w:eastAsia="Times New Roman" w:hAnsi="Calibri" w:cs="Times New Roman"/>
-          <w:color w:val="38761D"/>
-          <w:sz w:val="28"/>
-          <w:szCs w:val="28"/>
-          <w:lang w:eastAsia="pt-BR"/>
-        </w:rPr>
-        <w:t>) no meu caso "</w:t>
-      </w:r>
-      <w:proofErr w:type="spellStart"/>
-      <w:r>
-        <w:rPr>
-          <w:rFonts w:ascii="Calibri" w:eastAsia="Times New Roman" w:hAnsi="Calibri" w:cs="Times New Roman"/>
-          <w:color w:val="38761D"/>
-          <w:sz w:val="28"/>
-          <w:szCs w:val="28"/>
-          <w:lang w:eastAsia="pt-BR"/>
-        </w:rPr>
-        <w:t>TelaPrincipal</w:t>
-      </w:r>
-      <w:proofErr w:type="spellEnd"/>
-      <w:r>
-        <w:rPr>
-          <w:rFonts w:ascii="Calibri" w:eastAsia="Times New Roman" w:hAnsi="Calibri" w:cs="Times New Roman"/>
-          <w:color w:val="38761D"/>
-          <w:sz w:val="28"/>
-          <w:szCs w:val="28"/>
-          <w:lang w:eastAsia="pt-BR"/>
-        </w:rPr>
-        <w:t>"</w:t>
-      </w:r>
-      <w:r>
-        <w:rPr>
-          <w:rFonts w:ascii="Calibri" w:eastAsia="Times New Roman" w:hAnsi="Calibri" w:cs="Times New Roman"/>
-          <w:color w:val="333333"/>
-          <w:sz w:val="28"/>
-          <w:szCs w:val="28"/>
-          <w:lang w:eastAsia="pt-BR"/>
-        </w:rPr>
-        <w:br/>
-      </w:r>
-      <w:r>
-        <w:rPr>
-          <w:rFonts w:ascii="Calibri" w:eastAsia="Times New Roman" w:hAnsi="Calibri" w:cs="Times New Roman"/>
-          <w:color w:val="38761D"/>
-          <w:sz w:val="28"/>
-          <w:szCs w:val="28"/>
-          <w:lang w:eastAsia="pt-BR"/>
-        </w:rPr>
-        <w:t xml:space="preserve">ou utilize </w:t>
-      </w:r>
-      <w:proofErr w:type="spellStart"/>
-      <w:r>
-        <w:rPr>
-          <w:rFonts w:ascii="Calibri" w:eastAsia="Times New Roman" w:hAnsi="Calibri" w:cs="Times New Roman"/>
-          <w:color w:val="38761D"/>
-          <w:sz w:val="28"/>
-          <w:szCs w:val="28"/>
-          <w:lang w:eastAsia="pt-BR"/>
-        </w:rPr>
-        <w:t>System.out.println</w:t>
-      </w:r>
-      <w:proofErr w:type="spellEnd"/>
-      <w:r>
-        <w:rPr>
-          <w:rFonts w:ascii="Calibri" w:eastAsia="Times New Roman" w:hAnsi="Calibri" w:cs="Times New Roman"/>
-          <w:color w:val="38761D"/>
-          <w:sz w:val="28"/>
-          <w:szCs w:val="28"/>
-          <w:lang w:eastAsia="pt-BR"/>
-        </w:rPr>
-        <w:t xml:space="preserve">(" </w:t>
-      </w:r>
-      <w:proofErr w:type="spellStart"/>
-      <w:r>
-        <w:rPr>
-          <w:rFonts w:ascii="Calibri" w:eastAsia="Times New Roman" w:hAnsi="Calibri" w:cs="Times New Roman"/>
-          <w:color w:val="38761D"/>
-          <w:sz w:val="28"/>
-          <w:szCs w:val="28"/>
-          <w:lang w:eastAsia="pt-BR"/>
-        </w:rPr>
-        <w:t>Login</w:t>
-      </w:r>
-      <w:proofErr w:type="spellEnd"/>
-      <w:r>
-        <w:rPr>
-          <w:rFonts w:ascii="Calibri" w:eastAsia="Times New Roman" w:hAnsi="Calibri" w:cs="Times New Roman"/>
-          <w:color w:val="38761D"/>
-          <w:sz w:val="28"/>
-          <w:szCs w:val="28"/>
-          <w:lang w:eastAsia="pt-BR"/>
-        </w:rPr>
-        <w:t xml:space="preserve"> correto")</w:t>
-      </w:r>
-      <w:r>
-        <w:rPr>
-          <w:rFonts w:ascii="Calibri" w:eastAsia="Times New Roman" w:hAnsi="Calibri" w:cs="Times New Roman"/>
-          <w:color w:val="333333"/>
-          <w:sz w:val="28"/>
-          <w:szCs w:val="28"/>
-          <w:lang w:eastAsia="pt-BR"/>
-        </w:rPr>
-        <w:br/>
-      </w:r>
-      <w:r>
-        <w:rPr>
-          <w:rFonts w:ascii="Calibri" w:eastAsia="Times New Roman" w:hAnsi="Calibri" w:cs="Times New Roman"/>
-          <w:color w:val="38761D"/>
-          <w:sz w:val="28"/>
-          <w:szCs w:val="28"/>
-          <w:lang w:eastAsia="pt-BR"/>
-        </w:rPr>
-        <w:t> </w:t>
-      </w:r>
-      <w:r>
-        <w:rPr>
-          <w:rFonts w:ascii="Calibri" w:eastAsia="Times New Roman" w:hAnsi="Calibri" w:cs="Times New Roman"/>
-          <w:color w:val="000000"/>
-          <w:sz w:val="28"/>
-          <w:szCs w:val="28"/>
-          <w:lang w:eastAsia="pt-BR"/>
-        </w:rPr>
-        <w:br/>
-        <w:t xml:space="preserve">                        </w:t>
-      </w:r>
-      <w:proofErr w:type="spellStart"/>
-      <w:r>
-        <w:rPr>
-          <w:rFonts w:ascii="Calibri" w:eastAsia="Times New Roman" w:hAnsi="Calibri" w:cs="Times New Roman"/>
-          <w:color w:val="000000"/>
-          <w:sz w:val="28"/>
-          <w:szCs w:val="28"/>
-          <w:lang w:eastAsia="pt-BR"/>
-        </w:rPr>
-        <w:t>telap.setVisible</w:t>
-      </w:r>
-      <w:proofErr w:type="spellEnd"/>
-      <w:r>
-        <w:rPr>
-          <w:rFonts w:ascii="Calibri" w:eastAsia="Times New Roman" w:hAnsi="Calibri" w:cs="Times New Roman"/>
-          <w:color w:val="000000"/>
-          <w:sz w:val="28"/>
-          <w:szCs w:val="28"/>
-          <w:lang w:eastAsia="pt-BR"/>
-        </w:rPr>
-        <w:t>(</w:t>
-      </w:r>
-      <w:proofErr w:type="spellStart"/>
-      <w:r>
-        <w:rPr>
-          <w:rFonts w:ascii="Calibri" w:eastAsia="Times New Roman" w:hAnsi="Calibri" w:cs="Times New Roman"/>
-          <w:color w:val="000000"/>
-          <w:sz w:val="28"/>
-          <w:szCs w:val="28"/>
-          <w:lang w:eastAsia="pt-BR"/>
-        </w:rPr>
-        <w:t>true</w:t>
-      </w:r>
-      <w:proofErr w:type="spellEnd"/>
-      <w:r>
-        <w:rPr>
-          <w:rFonts w:ascii="Calibri" w:eastAsia="Times New Roman" w:hAnsi="Calibri" w:cs="Times New Roman"/>
-          <w:color w:val="000000"/>
-          <w:sz w:val="28"/>
-          <w:szCs w:val="28"/>
-          <w:lang w:eastAsia="pt-BR"/>
-        </w:rPr>
-        <w:t>); </w:t>
-      </w:r>
-      <w:r>
-        <w:rPr>
-          <w:rFonts w:ascii="Calibri" w:eastAsia="Times New Roman" w:hAnsi="Calibri" w:cs="Times New Roman"/>
-          <w:color w:val="38761D"/>
-          <w:sz w:val="28"/>
-          <w:szCs w:val="28"/>
-          <w:lang w:eastAsia="pt-BR"/>
-        </w:rPr>
-        <w:t>//Torna a tela Principal visível</w:t>
-      </w:r>
-      <w:r>
-        <w:rPr>
-          <w:rFonts w:ascii="Calibri" w:eastAsia="Times New Roman" w:hAnsi="Calibri" w:cs="Times New Roman"/>
-          <w:color w:val="000000"/>
-          <w:sz w:val="28"/>
-          <w:szCs w:val="28"/>
-          <w:lang w:eastAsia="pt-BR"/>
-        </w:rPr>
-        <w:br/>
-        <w:t xml:space="preserve">                        </w:t>
-      </w:r>
-      <w:proofErr w:type="spellStart"/>
-      <w:r>
-        <w:rPr>
-          <w:rFonts w:ascii="Calibri" w:eastAsia="Times New Roman" w:hAnsi="Calibri" w:cs="Times New Roman"/>
-          <w:color w:val="000000"/>
-          <w:sz w:val="28"/>
-          <w:szCs w:val="28"/>
-          <w:lang w:eastAsia="pt-BR"/>
-        </w:rPr>
-        <w:t>dispose</w:t>
-      </w:r>
-      <w:proofErr w:type="spellEnd"/>
       <w:r>
         <w:rPr>
           <w:rFonts w:ascii="Calibri" w:eastAsia="Times New Roman" w:hAnsi="Calibri" w:cs="Times New Roman"/>

</xml_diff>